<commit_message>
Carrinho: inclusao de q promisse, suporte ao reload(incompleto)
</commit_message>
<xml_diff>
--- a/Descricao da pagina e.docx
+++ b/Descricao da pagina e.docx
@@ -3,27 +3,9 @@
 <w:document xmlns:wpc="http://schemas.microsoft.com/office/word/2010/wordprocessingCanvas" xmlns:mc="http://schemas.openxmlformats.org/markup-compatibility/2006" xmlns:o="urn:schemas-microsoft-com:office:office" xmlns:r="http://schemas.openxmlformats.org/officeDocument/2006/relationships" xmlns:m="http://schemas.openxmlformats.org/officeDocument/2006/math" xmlns:v="urn:schemas-microsoft-com:vml" xmlns:wp14="http://schemas.microsoft.com/office/word/2010/wordprocessingDrawing" xmlns:wp="http://schemas.openxmlformats.org/drawingml/2006/wordprocessingDrawing" xmlns:w10="urn:schemas-microsoft-com:office:word" xmlns:w="http://schemas.openxmlformats.org/wordprocessingml/2006/main" xmlns:w14="http://schemas.microsoft.com/office/word/2010/wordml" xmlns:w15="http://schemas.microsoft.com/office/word/2012/wordml" xmlns:wpg="http://schemas.microsoft.com/office/word/2010/wordprocessingGroup" xmlns:wpi="http://schemas.microsoft.com/office/word/2010/wordprocessingInk" xmlns:wne="http://schemas.microsoft.com/office/word/2006/wordml" xmlns:wps="http://schemas.microsoft.com/office/word/2010/wordprocessingShape" mc:Ignorable="w14 w15 wp14">
   <w:body>
     <w:p>
-      <w:proofErr w:type="spellStart"/>
-      <w:r>
-        <w:t>Descricao</w:t>
-      </w:r>
-      <w:proofErr w:type="spellEnd"/>
-      <w:r>
-        <w:t xml:space="preserve"> da </w:t>
-      </w:r>
-      <w:proofErr w:type="gramStart"/>
-      <w:r>
-        <w:t>pagina</w:t>
-      </w:r>
-      <w:proofErr w:type="gramEnd"/>
-      <w:r>
-        <w:t xml:space="preserve"> </w:t>
-      </w:r>
-      <w:proofErr w:type="spellStart"/>
-      <w:r>
-        <w:t>e-comerce</w:t>
-      </w:r>
-      <w:proofErr w:type="spellEnd"/>
+      <w:r>
+        <w:t>Descricao da pagina e-comerce</w:t>
+      </w:r>
     </w:p>
     <w:p>
       <w:pPr>
@@ -35,28 +17,15 @@
     </w:p>
     <w:p>
       <w:r>
-        <w:t xml:space="preserve">Produtos é formado </w:t>
-      </w:r>
-      <w:proofErr w:type="gramStart"/>
-      <w:r>
-        <w:t>por</w:t>
-      </w:r>
-      <w:proofErr w:type="gramEnd"/>
-      <w:r>
-        <w:t>:</w:t>
+        <w:t>Produtos é formado por:</w:t>
       </w:r>
     </w:p>
     <w:p>
       <w:pPr>
         <w:pStyle w:val="Heading1"/>
       </w:pPr>
-      <w:proofErr w:type="gramStart"/>
-      <w:r>
-        <w:t>Pagina</w:t>
-      </w:r>
-      <w:proofErr w:type="gramEnd"/>
-      <w:r>
-        <w:t xml:space="preserve"> de lista de produtos</w:t>
+      <w:r>
+        <w:t>Pagina de lista de produtos</w:t>
       </w:r>
     </w:p>
     <w:p>
@@ -94,13 +63,8 @@
           <w:numId w:val="5"/>
         </w:numPr>
       </w:pPr>
-      <w:proofErr w:type="gramStart"/>
-      <w:r>
-        <w:t>O restante das colunas devem ser preenchidas</w:t>
-      </w:r>
-      <w:proofErr w:type="gramEnd"/>
-      <w:r>
-        <w:t xml:space="preserve"> com características específicas do tipo de produto</w:t>
+      <w:r>
+        <w:t>O restante das colunas devem ser preenchidas com características específicas do tipo de produto</w:t>
       </w:r>
     </w:p>
     <w:p>
@@ -288,19 +252,11 @@
                 <w:i/>
               </w:rPr>
             </w:pPr>
-            <w:proofErr w:type="spellStart"/>
-            <w:proofErr w:type="gramStart"/>
             <w:r>
               <w:rPr>
                 <w:i/>
               </w:rPr>
-              <w:t>prdGetCat</w:t>
-            </w:r>
-            <w:r>
-              <w:rPr>
-                <w:i/>
-              </w:rPr>
-              <w:t>g</w:t>
+              <w:t>prdGetCatg</w:t>
             </w:r>
             <w:r>
               <w:rPr>
@@ -308,8 +264,6 @@
               </w:rPr>
               <w:t>Data</w:t>
             </w:r>
-            <w:proofErr w:type="spellEnd"/>
-            <w:proofErr w:type="gramEnd"/>
           </w:p>
         </w:tc>
         <w:tc>
@@ -333,19 +287,9 @@
             <w:pPr>
               <w:cnfStyle w:val="000000100000" w:firstRow="0" w:lastRow="0" w:firstColumn="0" w:lastColumn="0" w:oddVBand="0" w:evenVBand="0" w:oddHBand="1" w:evenHBand="0" w:firstRowFirstColumn="0" w:firstRowLastColumn="0" w:lastRowFirstColumn="0" w:lastRowLastColumn="0"/>
             </w:pPr>
-            <w:proofErr w:type="spellStart"/>
-            <w:r>
-              <w:t>Object</w:t>
-            </w:r>
-            <w:proofErr w:type="spellEnd"/>
-            <w:r>
-              <w:t xml:space="preserve"> </w:t>
-            </w:r>
-            <w:proofErr w:type="spellStart"/>
-            <w:r>
-              <w:t>Array</w:t>
-            </w:r>
-            <w:proofErr w:type="spellEnd"/>
+            <w:r>
+              <w:t>Object Array</w:t>
+            </w:r>
           </w:p>
         </w:tc>
         <w:tc>
@@ -356,11 +300,9 @@
             <w:pPr>
               <w:cnfStyle w:val="000000100000" w:firstRow="0" w:lastRow="0" w:firstColumn="0" w:lastColumn="0" w:oddVBand="0" w:evenVBand="0" w:oddHBand="1" w:evenHBand="0" w:firstRowFirstColumn="0" w:firstRowLastColumn="0" w:lastRowFirstColumn="0" w:lastRowLastColumn="0"/>
             </w:pPr>
-            <w:proofErr w:type="spellStart"/>
             <w:r>
               <w:t>Http</w:t>
             </w:r>
-            <w:proofErr w:type="spellEnd"/>
           </w:p>
         </w:tc>
         <w:tc>
@@ -386,16 +328,12 @@
                 <w:i/>
               </w:rPr>
             </w:pPr>
-            <w:proofErr w:type="spellStart"/>
-            <w:proofErr w:type="gramStart"/>
             <w:r>
               <w:rPr>
                 <w:i/>
               </w:rPr>
               <w:t>prdgetCatg</w:t>
             </w:r>
-            <w:proofErr w:type="spellEnd"/>
-            <w:proofErr w:type="gramEnd"/>
           </w:p>
         </w:tc>
         <w:tc>
@@ -406,13 +344,8 @@
             <w:pPr>
               <w:cnfStyle w:val="000000000000" w:firstRow="0" w:lastRow="0" w:firstColumn="0" w:lastColumn="0" w:oddVBand="0" w:evenVBand="0" w:oddHBand="0" w:evenHBand="0" w:firstRowFirstColumn="0" w:firstRowLastColumn="0" w:lastRowFirstColumn="0" w:lastRowLastColumn="0"/>
             </w:pPr>
-            <w:proofErr w:type="spellStart"/>
-            <w:r>
-              <w:t>Obtem</w:t>
-            </w:r>
-            <w:proofErr w:type="spellEnd"/>
-            <w:r>
-              <w:t xml:space="preserve"> a categoria do produto. Deve guardar a </w:t>
+            <w:r>
+              <w:t xml:space="preserve">Obtem a categoria do produto. Deve guardar a </w:t>
             </w:r>
           </w:p>
         </w:tc>
@@ -462,16 +395,12 @@
                 <w:i/>
               </w:rPr>
             </w:pPr>
-            <w:proofErr w:type="spellStart"/>
-            <w:proofErr w:type="gramStart"/>
             <w:r>
               <w:rPr>
                 <w:i/>
               </w:rPr>
               <w:t>prdGetId</w:t>
             </w:r>
-            <w:proofErr w:type="spellEnd"/>
-            <w:proofErr w:type="gramEnd"/>
           </w:p>
         </w:tc>
         <w:tc>
@@ -492,11 +421,9 @@
             <w:pPr>
               <w:cnfStyle w:val="000000100000" w:firstRow="0" w:lastRow="0" w:firstColumn="0" w:lastColumn="0" w:oddVBand="0" w:evenVBand="0" w:oddHBand="1" w:evenHBand="0" w:firstRowFirstColumn="0" w:firstRowLastColumn="0" w:lastRowFirstColumn="0" w:lastRowLastColumn="0"/>
             </w:pPr>
-            <w:proofErr w:type="spellStart"/>
             <w:r>
               <w:t>String</w:t>
             </w:r>
-            <w:proofErr w:type="spellEnd"/>
           </w:p>
         </w:tc>
         <w:tc>
@@ -532,22 +459,12 @@
                 <w:i/>
               </w:rPr>
             </w:pPr>
-            <w:proofErr w:type="spellStart"/>
-            <w:proofErr w:type="gramStart"/>
             <w:r>
               <w:rPr>
                 <w:i/>
               </w:rPr>
-              <w:t>prdGetId</w:t>
-            </w:r>
-            <w:r>
-              <w:rPr>
-                <w:i/>
-              </w:rPr>
-              <w:t>s</w:t>
-            </w:r>
-            <w:proofErr w:type="spellEnd"/>
-            <w:proofErr w:type="gramEnd"/>
+              <w:t>prdGetIds</w:t>
+            </w:r>
           </w:p>
         </w:tc>
         <w:tc>
@@ -571,19 +488,9 @@
             <w:pPr>
               <w:cnfStyle w:val="000000000000" w:firstRow="0" w:lastRow="0" w:firstColumn="0" w:lastColumn="0" w:oddVBand="0" w:evenVBand="0" w:oddHBand="0" w:evenHBand="0" w:firstRowFirstColumn="0" w:firstRowLastColumn="0" w:lastRowFirstColumn="0" w:lastRowLastColumn="0"/>
             </w:pPr>
-            <w:proofErr w:type="spellStart"/>
-            <w:r>
-              <w:t>String</w:t>
-            </w:r>
-            <w:proofErr w:type="spellEnd"/>
-            <w:r>
-              <w:t xml:space="preserve"> </w:t>
-            </w:r>
-            <w:proofErr w:type="spellStart"/>
-            <w:r>
-              <w:t>Array</w:t>
-            </w:r>
-            <w:proofErr w:type="spellEnd"/>
+            <w:r>
+              <w:t>String Array</w:t>
+            </w:r>
           </w:p>
         </w:tc>
         <w:tc>
@@ -622,8 +529,6 @@
                 <w:i/>
               </w:rPr>
             </w:pPr>
-            <w:proofErr w:type="spellStart"/>
-            <w:proofErr w:type="gramStart"/>
             <w:r>
               <w:rPr>
                 <w:i/>
@@ -640,89 +545,75 @@
               <w:rPr>
                 <w:i/>
               </w:rPr>
-              <w:t>Ite</w:t>
-            </w:r>
-            <w:bookmarkStart w:id="0" w:name="_GoBack"/>
-            <w:bookmarkEnd w:id="0"/>
-            <w:r>
+              <w:t>Item</w:t>
+            </w:r>
+          </w:p>
+        </w:tc>
+        <w:tc>
+          <w:tcPr>
+            <w:tcW w:w="0" w:type="auto"/>
+          </w:tcPr>
+          <w:p>
+            <w:pPr>
+              <w:cnfStyle w:val="000000100000" w:firstRow="0" w:lastRow="0" w:firstColumn="0" w:lastColumn="0" w:oddVBand="0" w:evenVBand="0" w:oddHBand="1" w:evenHBand="0" w:firstRowFirstColumn="0" w:firstRowLastColumn="0" w:lastRowFirstColumn="0" w:lastRowLastColumn="0"/>
+            </w:pPr>
+            <w:r>
+              <w:t>Remover um item do carrinho</w:t>
+            </w:r>
+          </w:p>
+        </w:tc>
+        <w:tc>
+          <w:tcPr>
+            <w:tcW w:w="1524" w:type="dxa"/>
+          </w:tcPr>
+          <w:p>
+            <w:pPr>
+              <w:cnfStyle w:val="000000100000" w:firstRow="0" w:lastRow="0" w:firstColumn="0" w:lastColumn="0" w:oddVBand="0" w:evenVBand="0" w:oddHBand="1" w:evenHBand="0" w:firstRowFirstColumn="0" w:firstRowLastColumn="0" w:lastRowFirstColumn="0" w:lastRowLastColumn="0"/>
+            </w:pPr>
+          </w:p>
+        </w:tc>
+        <w:tc>
+          <w:tcPr>
+            <w:tcW w:w="0" w:type="auto"/>
+          </w:tcPr>
+          <w:p>
+            <w:pPr>
+              <w:cnfStyle w:val="000000100000" w:firstRow="0" w:lastRow="0" w:firstColumn="0" w:lastColumn="0" w:oddVBand="0" w:evenVBand="0" w:oddHBand="1" w:evenHBand="0" w:firstRowFirstColumn="0" w:firstRowLastColumn="0" w:lastRowFirstColumn="0" w:lastRowLastColumn="0"/>
+            </w:pPr>
+          </w:p>
+        </w:tc>
+        <w:tc>
+          <w:tcPr>
+            <w:tcW w:w="0" w:type="auto"/>
+          </w:tcPr>
+          <w:p>
+            <w:pPr>
+              <w:cnfStyle w:val="000000100000" w:firstRow="0" w:lastRow="0" w:firstColumn="0" w:lastColumn="0" w:oddVBand="0" w:evenVBand="0" w:oddHBand="1" w:evenHBand="0" w:firstRowFirstColumn="0" w:firstRowLastColumn="0" w:lastRowFirstColumn="0" w:lastRowLastColumn="0"/>
+            </w:pPr>
+            <w:r>
+              <w:t>Carrinho</w:t>
+            </w:r>
+          </w:p>
+        </w:tc>
+      </w:tr>
+      <w:tr>
+        <w:tc>
+          <w:tcPr>
+            <w:cnfStyle w:val="001000000000" w:firstRow="0" w:lastRow="0" w:firstColumn="1" w:lastColumn="0" w:oddVBand="0" w:evenVBand="0" w:oddHBand="0" w:evenHBand="0" w:firstRowFirstColumn="0" w:firstRowLastColumn="0" w:lastRowFirstColumn="0" w:lastRowLastColumn="0"/>
+            <w:tcW w:w="0" w:type="auto"/>
+          </w:tcPr>
+          <w:p>
+            <w:pPr>
               <w:rPr>
                 <w:i/>
               </w:rPr>
-              <w:t>m</w:t>
-            </w:r>
-            <w:proofErr w:type="spellEnd"/>
-            <w:proofErr w:type="gramEnd"/>
-          </w:p>
-        </w:tc>
-        <w:tc>
-          <w:tcPr>
-            <w:tcW w:w="0" w:type="auto"/>
-          </w:tcPr>
-          <w:p>
-            <w:pPr>
-              <w:cnfStyle w:val="000000100000" w:firstRow="0" w:lastRow="0" w:firstColumn="0" w:lastColumn="0" w:oddVBand="0" w:evenVBand="0" w:oddHBand="1" w:evenHBand="0" w:firstRowFirstColumn="0" w:firstRowLastColumn="0" w:lastRowFirstColumn="0" w:lastRowLastColumn="0"/>
-            </w:pPr>
-            <w:r>
-              <w:t>Remover um item do carrinho</w:t>
-            </w:r>
-          </w:p>
-        </w:tc>
-        <w:tc>
-          <w:tcPr>
-            <w:tcW w:w="1524" w:type="dxa"/>
-          </w:tcPr>
-          <w:p>
-            <w:pPr>
-              <w:cnfStyle w:val="000000100000" w:firstRow="0" w:lastRow="0" w:firstColumn="0" w:lastColumn="0" w:oddVBand="0" w:evenVBand="0" w:oddHBand="1" w:evenHBand="0" w:firstRowFirstColumn="0" w:firstRowLastColumn="0" w:lastRowFirstColumn="0" w:lastRowLastColumn="0"/>
-            </w:pPr>
-          </w:p>
-        </w:tc>
-        <w:tc>
-          <w:tcPr>
-            <w:tcW w:w="0" w:type="auto"/>
-          </w:tcPr>
-          <w:p>
-            <w:pPr>
-              <w:cnfStyle w:val="000000100000" w:firstRow="0" w:lastRow="0" w:firstColumn="0" w:lastColumn="0" w:oddVBand="0" w:evenVBand="0" w:oddHBand="1" w:evenHBand="0" w:firstRowFirstColumn="0" w:firstRowLastColumn="0" w:lastRowFirstColumn="0" w:lastRowLastColumn="0"/>
-            </w:pPr>
-          </w:p>
-        </w:tc>
-        <w:tc>
-          <w:tcPr>
-            <w:tcW w:w="0" w:type="auto"/>
-          </w:tcPr>
-          <w:p>
-            <w:pPr>
-              <w:cnfStyle w:val="000000100000" w:firstRow="0" w:lastRow="0" w:firstColumn="0" w:lastColumn="0" w:oddVBand="0" w:evenVBand="0" w:oddHBand="1" w:evenHBand="0" w:firstRowFirstColumn="0" w:firstRowLastColumn="0" w:lastRowFirstColumn="0" w:lastRowLastColumn="0"/>
-            </w:pPr>
-            <w:r>
-              <w:t>Carrinho</w:t>
-            </w:r>
-          </w:p>
-        </w:tc>
-      </w:tr>
-      <w:tr>
-        <w:tc>
-          <w:tcPr>
-            <w:cnfStyle w:val="001000000000" w:firstRow="0" w:lastRow="0" w:firstColumn="1" w:lastColumn="0" w:oddVBand="0" w:evenVBand="0" w:oddHBand="0" w:evenHBand="0" w:firstRowFirstColumn="0" w:firstRowLastColumn="0" w:lastRowFirstColumn="0" w:lastRowLastColumn="0"/>
-            <w:tcW w:w="0" w:type="auto"/>
-          </w:tcPr>
-          <w:p>
-            <w:pPr>
-              <w:rPr>
-                <w:i/>
-              </w:rPr>
-            </w:pPr>
-            <w:proofErr w:type="spellStart"/>
-            <w:proofErr w:type="gramStart"/>
+            </w:pPr>
             <w:r>
               <w:rPr>
                 <w:i/>
               </w:rPr>
               <w:t>prdGetQty</w:t>
             </w:r>
-            <w:proofErr w:type="spellEnd"/>
-            <w:proofErr w:type="gramEnd"/>
           </w:p>
         </w:tc>
         <w:tc>
@@ -746,19 +637,9 @@
             <w:pPr>
               <w:cnfStyle w:val="000000000000" w:firstRow="0" w:lastRow="0" w:firstColumn="0" w:lastColumn="0" w:oddVBand="0" w:evenVBand="0" w:oddHBand="0" w:evenHBand="0" w:firstRowFirstColumn="0" w:firstRowLastColumn="0" w:lastRowFirstColumn="0" w:lastRowLastColumn="0"/>
             </w:pPr>
-            <w:proofErr w:type="spellStart"/>
-            <w:r>
-              <w:t>Number</w:t>
-            </w:r>
-            <w:proofErr w:type="spellEnd"/>
-            <w:r>
-              <w:t xml:space="preserve"> </w:t>
-            </w:r>
-            <w:proofErr w:type="spellStart"/>
-            <w:r>
-              <w:t>int</w:t>
-            </w:r>
-            <w:proofErr w:type="spellEnd"/>
+            <w:r>
+              <w:t>Number int</w:t>
+            </w:r>
           </w:p>
         </w:tc>
         <w:tc>
@@ -797,16 +678,12 @@
                 <w:i/>
               </w:rPr>
             </w:pPr>
-            <w:proofErr w:type="spellStart"/>
-            <w:proofErr w:type="gramStart"/>
             <w:r>
               <w:rPr>
                 <w:i/>
               </w:rPr>
               <w:t>prdGetSubPrice</w:t>
             </w:r>
-            <w:proofErr w:type="spellEnd"/>
-            <w:proofErr w:type="gramEnd"/>
           </w:p>
         </w:tc>
         <w:tc>
@@ -830,19 +707,9 @@
             <w:pPr>
               <w:cnfStyle w:val="000000100000" w:firstRow="0" w:lastRow="0" w:firstColumn="0" w:lastColumn="0" w:oddVBand="0" w:evenVBand="0" w:oddHBand="1" w:evenHBand="0" w:firstRowFirstColumn="0" w:firstRowLastColumn="0" w:lastRowFirstColumn="0" w:lastRowLastColumn="0"/>
             </w:pPr>
-            <w:proofErr w:type="spellStart"/>
-            <w:r>
-              <w:t>Number</w:t>
-            </w:r>
-            <w:proofErr w:type="spellEnd"/>
-            <w:r>
-              <w:t xml:space="preserve"> </w:t>
-            </w:r>
-            <w:proofErr w:type="spellStart"/>
-            <w:r>
-              <w:t>float</w:t>
-            </w:r>
-            <w:proofErr w:type="spellEnd"/>
+            <w:r>
+              <w:t>Number float</w:t>
+            </w:r>
           </w:p>
         </w:tc>
         <w:tc>
@@ -881,16 +748,12 @@
                 <w:i/>
               </w:rPr>
             </w:pPr>
-            <w:proofErr w:type="spellStart"/>
-            <w:proofErr w:type="gramStart"/>
             <w:r>
               <w:rPr>
                 <w:i/>
               </w:rPr>
               <w:t>prdGetTotalPrice</w:t>
             </w:r>
-            <w:proofErr w:type="spellEnd"/>
-            <w:proofErr w:type="gramEnd"/>
           </w:p>
         </w:tc>
         <w:tc>
@@ -902,16 +765,7 @@
               <w:cnfStyle w:val="000000000000" w:firstRow="0" w:lastRow="0" w:firstColumn="0" w:lastColumn="0" w:oddVBand="0" w:evenVBand="0" w:oddHBand="0" w:evenHBand="0" w:firstRowFirstColumn="0" w:firstRowLastColumn="0" w:lastRowFirstColumn="0" w:lastRowLastColumn="0"/>
             </w:pPr>
             <w:r>
-              <w:t xml:space="preserve">Obter o </w:t>
-            </w:r>
-            <w:r>
-              <w:t>Total</w:t>
-            </w:r>
-            <w:r>
-              <w:t xml:space="preserve"> de </w:t>
-            </w:r>
-            <w:r>
-              <w:t>preço do carrinho</w:t>
+              <w:t>Obter o Total de preço do carrinho</w:t>
             </w:r>
           </w:p>
         </w:tc>
@@ -964,87 +818,91 @@
                 <w:i/>
               </w:rPr>
             </w:pPr>
-            <w:proofErr w:type="spellStart"/>
-            <w:proofErr w:type="gramStart"/>
             <w:r>
               <w:rPr>
                 <w:i/>
               </w:rPr>
-              <w:t>prdCheckout</w:t>
-            </w:r>
-            <w:proofErr w:type="spellEnd"/>
-            <w:proofErr w:type="gramEnd"/>
-          </w:p>
-        </w:tc>
-        <w:tc>
-          <w:tcPr>
-            <w:tcW w:w="0" w:type="auto"/>
-          </w:tcPr>
-          <w:p>
-            <w:pPr>
-              <w:cnfStyle w:val="000000100000" w:firstRow="0" w:lastRow="0" w:firstColumn="0" w:lastColumn="0" w:oddVBand="0" w:evenVBand="0" w:oddHBand="1" w:evenHBand="0" w:firstRowFirstColumn="0" w:firstRowLastColumn="0" w:lastRowFirstColumn="0" w:lastRowLastColumn="0"/>
-            </w:pPr>
-            <w:r>
-              <w:t>Finalizar compra</w:t>
-            </w:r>
-          </w:p>
-        </w:tc>
-        <w:tc>
-          <w:tcPr>
-            <w:tcW w:w="1524" w:type="dxa"/>
-          </w:tcPr>
-          <w:p>
-            <w:pPr>
-              <w:cnfStyle w:val="000000100000" w:firstRow="0" w:lastRow="0" w:firstColumn="0" w:lastColumn="0" w:oddVBand="0" w:evenVBand="0" w:oddHBand="1" w:evenHBand="0" w:firstRowFirstColumn="0" w:firstRowLastColumn="0" w:lastRowFirstColumn="0" w:lastRowLastColumn="0"/>
-            </w:pPr>
-          </w:p>
-        </w:tc>
-        <w:tc>
-          <w:tcPr>
-            <w:tcW w:w="0" w:type="auto"/>
-          </w:tcPr>
-          <w:p>
-            <w:pPr>
-              <w:cnfStyle w:val="000000100000" w:firstRow="0" w:lastRow="0" w:firstColumn="0" w:lastColumn="0" w:oddVBand="0" w:evenVBand="0" w:oddHBand="1" w:evenHBand="0" w:firstRowFirstColumn="0" w:firstRowLastColumn="0" w:lastRowFirstColumn="0" w:lastRowLastColumn="0"/>
-            </w:pPr>
-          </w:p>
-        </w:tc>
-        <w:tc>
-          <w:tcPr>
-            <w:tcW w:w="0" w:type="auto"/>
-          </w:tcPr>
-          <w:p>
-            <w:pPr>
-              <w:cnfStyle w:val="000000100000" w:firstRow="0" w:lastRow="0" w:firstColumn="0" w:lastColumn="0" w:oddVBand="0" w:evenVBand="0" w:oddHBand="1" w:evenHBand="0" w:firstRowFirstColumn="0" w:firstRowLastColumn="0" w:lastRowFirstColumn="0" w:lastRowLastColumn="0"/>
-            </w:pPr>
-            <w:r>
-              <w:t>Carrinho</w:t>
-            </w:r>
-          </w:p>
-        </w:tc>
-      </w:tr>
-      <w:tr>
-        <w:tc>
-          <w:tcPr>
-            <w:cnfStyle w:val="001000000000" w:firstRow="0" w:lastRow="0" w:firstColumn="1" w:lastColumn="0" w:oddVBand="0" w:evenVBand="0" w:oddHBand="0" w:evenHBand="0" w:firstRowFirstColumn="0" w:firstRowLastColumn="0" w:lastRowFirstColumn="0" w:lastRowLastColumn="0"/>
-            <w:tcW w:w="0" w:type="auto"/>
-          </w:tcPr>
-          <w:p>
-            <w:pPr>
+              <w:t>prd</w:t>
+            </w:r>
+            <w:r>
               <w:rPr>
                 <w:i/>
               </w:rPr>
-            </w:pPr>
-            <w:proofErr w:type="spellStart"/>
-            <w:proofErr w:type="gramStart"/>
+              <w:t>Kart</w:t>
+            </w:r>
+            <w:r>
+              <w:rPr>
+                <w:i/>
+              </w:rPr>
+              <w:t>Checkout</w:t>
+            </w:r>
+          </w:p>
+        </w:tc>
+        <w:tc>
+          <w:tcPr>
+            <w:tcW w:w="0" w:type="auto"/>
+          </w:tcPr>
+          <w:p>
+            <w:pPr>
+              <w:cnfStyle w:val="000000100000" w:firstRow="0" w:lastRow="0" w:firstColumn="0" w:lastColumn="0" w:oddVBand="0" w:evenVBand="0" w:oddHBand="1" w:evenHBand="0" w:firstRowFirstColumn="0" w:firstRowLastColumn="0" w:lastRowFirstColumn="0" w:lastRowLastColumn="0"/>
+            </w:pPr>
+            <w:r>
+              <w:t>Finalizar compra</w:t>
+            </w:r>
+          </w:p>
+        </w:tc>
+        <w:tc>
+          <w:tcPr>
+            <w:tcW w:w="1524" w:type="dxa"/>
+          </w:tcPr>
+          <w:p>
+            <w:pPr>
+              <w:cnfStyle w:val="000000100000" w:firstRow="0" w:lastRow="0" w:firstColumn="0" w:lastColumn="0" w:oddVBand="0" w:evenVBand="0" w:oddHBand="1" w:evenHBand="0" w:firstRowFirstColumn="0" w:firstRowLastColumn="0" w:lastRowFirstColumn="0" w:lastRowLastColumn="0"/>
+            </w:pPr>
+          </w:p>
+        </w:tc>
+        <w:tc>
+          <w:tcPr>
+            <w:tcW w:w="0" w:type="auto"/>
+          </w:tcPr>
+          <w:p>
+            <w:pPr>
+              <w:cnfStyle w:val="000000100000" w:firstRow="0" w:lastRow="0" w:firstColumn="0" w:lastColumn="0" w:oddVBand="0" w:evenVBand="0" w:oddHBand="1" w:evenHBand="0" w:firstRowFirstColumn="0" w:firstRowLastColumn="0" w:lastRowFirstColumn="0" w:lastRowLastColumn="0"/>
+            </w:pPr>
+          </w:p>
+        </w:tc>
+        <w:tc>
+          <w:tcPr>
+            <w:tcW w:w="0" w:type="auto"/>
+          </w:tcPr>
+          <w:p>
+            <w:pPr>
+              <w:cnfStyle w:val="000000100000" w:firstRow="0" w:lastRow="0" w:firstColumn="0" w:lastColumn="0" w:oddVBand="0" w:evenVBand="0" w:oddHBand="1" w:evenHBand="0" w:firstRowFirstColumn="0" w:firstRowLastColumn="0" w:lastRowFirstColumn="0" w:lastRowLastColumn="0"/>
+            </w:pPr>
+            <w:r>
+              <w:t>Carrinho</w:t>
+            </w:r>
+          </w:p>
+        </w:tc>
+      </w:tr>
+      <w:tr>
+        <w:tc>
+          <w:tcPr>
+            <w:cnfStyle w:val="001000000000" w:firstRow="0" w:lastRow="0" w:firstColumn="1" w:lastColumn="0" w:oddVBand="0" w:evenVBand="0" w:oddHBand="0" w:evenHBand="0" w:firstRowFirstColumn="0" w:firstRowLastColumn="0" w:lastRowFirstColumn="0" w:lastRowLastColumn="0"/>
+            <w:tcW w:w="0" w:type="auto"/>
+          </w:tcPr>
+          <w:p>
+            <w:pPr>
+              <w:rPr>
+                <w:i/>
+              </w:rPr>
+            </w:pPr>
             <w:r>
               <w:rPr>
                 <w:i/>
               </w:rPr>
               <w:t>prdGetBySearch</w:t>
             </w:r>
-            <w:proofErr w:type="spellEnd"/>
-            <w:proofErr w:type="gramEnd"/>
           </w:p>
         </w:tc>
         <w:tc>
@@ -1106,8 +964,6 @@
                 <w:i/>
               </w:rPr>
             </w:pPr>
-            <w:proofErr w:type="spellStart"/>
-            <w:proofErr w:type="gramStart"/>
             <w:r>
               <w:rPr>
                 <w:i/>
@@ -1126,8 +982,6 @@
               </w:rPr>
               <w:t>oad</w:t>
             </w:r>
-            <w:proofErr w:type="spellEnd"/>
-            <w:proofErr w:type="gramEnd"/>
           </w:p>
         </w:tc>
         <w:tc>
@@ -1142,15 +996,7 @@
               <w:t xml:space="preserve">Obter os dados </w:t>
             </w:r>
             <w:r>
-              <w:t xml:space="preserve">quando o usuário dar um </w:t>
-            </w:r>
-            <w:proofErr w:type="spellStart"/>
-            <w:r>
-              <w:t>refresh</w:t>
-            </w:r>
-            <w:proofErr w:type="spellEnd"/>
-            <w:r>
-              <w:t xml:space="preserve"> na página</w:t>
+              <w:t>quando o usuário dar um refresh na página</w:t>
             </w:r>
           </w:p>
         </w:tc>
@@ -1197,16 +1043,12 @@
                 <w:i/>
               </w:rPr>
             </w:pPr>
-            <w:proofErr w:type="spellStart"/>
-            <w:proofErr w:type="gramStart"/>
             <w:r>
               <w:rPr>
                 <w:i/>
               </w:rPr>
               <w:t>prdGetKart</w:t>
             </w:r>
-            <w:proofErr w:type="spellEnd"/>
-            <w:proofErr w:type="gramEnd"/>
           </w:p>
         </w:tc>
         <w:tc>
@@ -1240,11 +1082,9 @@
             <w:pPr>
               <w:cnfStyle w:val="000000000000" w:firstRow="0" w:lastRow="0" w:firstColumn="0" w:lastColumn="0" w:oddVBand="0" w:evenVBand="0" w:oddHBand="0" w:evenHBand="0" w:firstRowFirstColumn="0" w:firstRowLastColumn="0" w:lastRowFirstColumn="0" w:lastRowLastColumn="0"/>
             </w:pPr>
-            <w:proofErr w:type="gramStart"/>
             <w:r>
               <w:t>cookies</w:t>
             </w:r>
-            <w:proofErr w:type="gramEnd"/>
           </w:p>
         </w:tc>
         <w:tc>
@@ -1276,16 +1116,12 @@
                 <w:i/>
               </w:rPr>
             </w:pPr>
-            <w:proofErr w:type="spellStart"/>
-            <w:proofErr w:type="gramStart"/>
             <w:r>
               <w:rPr>
                 <w:i/>
               </w:rPr>
               <w:t>prdGetDetails</w:t>
             </w:r>
-            <w:proofErr w:type="spellEnd"/>
-            <w:proofErr w:type="gramEnd"/>
           </w:p>
         </w:tc>
         <w:tc>
@@ -1296,13 +1132,8 @@
             <w:pPr>
               <w:cnfStyle w:val="000000100000" w:firstRow="0" w:lastRow="0" w:firstColumn="0" w:lastColumn="0" w:oddVBand="0" w:evenVBand="0" w:oddHBand="1" w:evenHBand="0" w:firstRowFirstColumn="0" w:firstRowLastColumn="0" w:lastRowFirstColumn="0" w:lastRowLastColumn="0"/>
             </w:pPr>
-            <w:proofErr w:type="spellStart"/>
-            <w:r>
-              <w:t>Obtem</w:t>
-            </w:r>
-            <w:proofErr w:type="spellEnd"/>
-            <w:r>
-              <w:t xml:space="preserve"> os dados de um único produto através do seu ID</w:t>
+            <w:r>
+              <w:t>Obtem os dados de um único produto através do seu ID</w:t>
             </w:r>
           </w:p>
         </w:tc>
@@ -1352,16 +1183,12 @@
                 <w:i/>
               </w:rPr>
             </w:pPr>
-            <w:proofErr w:type="spellStart"/>
-            <w:proofErr w:type="gramStart"/>
             <w:r>
               <w:rPr>
                 <w:i/>
               </w:rPr>
               <w:t>prdGetByFilter</w:t>
             </w:r>
-            <w:proofErr w:type="spellEnd"/>
-            <w:proofErr w:type="gramEnd"/>
           </w:p>
         </w:tc>
         <w:tc>
@@ -1372,13 +1199,8 @@
             <w:pPr>
               <w:cnfStyle w:val="000000000000" w:firstRow="0" w:lastRow="0" w:firstColumn="0" w:lastColumn="0" w:oddVBand="0" w:evenVBand="0" w:oddHBand="0" w:evenHBand="0" w:firstRowFirstColumn="0" w:firstRowLastColumn="0" w:lastRowFirstColumn="0" w:lastRowLastColumn="0"/>
             </w:pPr>
-            <w:proofErr w:type="spellStart"/>
-            <w:r>
-              <w:t>Obtem</w:t>
-            </w:r>
-            <w:proofErr w:type="spellEnd"/>
-            <w:r>
-              <w:t xml:space="preserve"> os produtos usando os filtros</w:t>
+            <w:r>
+              <w:t>Obtem os produtos usando os filtros</w:t>
             </w:r>
           </w:p>
         </w:tc>
@@ -1400,11 +1222,9 @@
             <w:pPr>
               <w:cnfStyle w:val="000000000000" w:firstRow="0" w:lastRow="0" w:firstColumn="0" w:lastColumn="0" w:oddVBand="0" w:evenVBand="0" w:oddHBand="0" w:evenHBand="0" w:firstRowFirstColumn="0" w:firstRowLastColumn="0" w:lastRowFirstColumn="0" w:lastRowLastColumn="0"/>
             </w:pPr>
-            <w:proofErr w:type="spellStart"/>
             <w:r>
               <w:t>Http</w:t>
             </w:r>
-            <w:proofErr w:type="spellEnd"/>
           </w:p>
         </w:tc>
         <w:tc>
@@ -1436,16 +1256,12 @@
                 <w:i/>
               </w:rPr>
             </w:pPr>
-            <w:proofErr w:type="spellStart"/>
-            <w:proofErr w:type="gramStart"/>
             <w:r>
               <w:rPr>
                 <w:i/>
               </w:rPr>
               <w:t>prdGetAll</w:t>
             </w:r>
-            <w:proofErr w:type="spellEnd"/>
-            <w:proofErr w:type="gramEnd"/>
           </w:p>
         </w:tc>
         <w:tc>
@@ -1489,11 +1305,9 @@
             <w:pPr>
               <w:cnfStyle w:val="000000100000" w:firstRow="0" w:lastRow="0" w:firstColumn="0" w:lastColumn="0" w:oddVBand="0" w:evenVBand="0" w:oddHBand="1" w:evenHBand="0" w:firstRowFirstColumn="0" w:firstRowLastColumn="0" w:lastRowFirstColumn="0" w:lastRowLastColumn="0"/>
             </w:pPr>
-            <w:proofErr w:type="spellStart"/>
             <w:r>
               <w:t>Home</w:t>
             </w:r>
-            <w:proofErr w:type="spellEnd"/>
           </w:p>
         </w:tc>
       </w:tr>
@@ -1509,8 +1323,6 @@
                 <w:i/>
               </w:rPr>
             </w:pPr>
-            <w:proofErr w:type="spellStart"/>
-            <w:proofErr w:type="gramStart"/>
             <w:r>
               <w:rPr>
                 <w:i/>
@@ -1518,8 +1330,6 @@
               <w:lastRenderedPageBreak/>
               <w:t>prdStoreIdOnCkies</w:t>
             </w:r>
-            <w:proofErr w:type="spellEnd"/>
-            <w:proofErr w:type="gramEnd"/>
           </w:p>
         </w:tc>
         <w:tc>
@@ -1531,13 +1341,8 @@
               <w:cnfStyle w:val="000000000000" w:firstRow="0" w:lastRow="0" w:firstColumn="0" w:lastColumn="0" w:oddVBand="0" w:evenVBand="0" w:oddHBand="0" w:evenHBand="0" w:firstRowFirstColumn="0" w:firstRowLastColumn="0" w:lastRowFirstColumn="0" w:lastRowLastColumn="0"/>
             </w:pPr>
             <w:r>
-              <w:t xml:space="preserve">Salva os Ids nos </w:t>
-            </w:r>
-            <w:proofErr w:type="gramStart"/>
-            <w:r>
-              <w:t>cookies</w:t>
-            </w:r>
-            <w:proofErr w:type="gramEnd"/>
+              <w:t>Salva os Ids nos cookies</w:t>
+            </w:r>
           </w:p>
         </w:tc>
         <w:tc>
@@ -1586,16 +1391,12 @@
                 <w:i/>
               </w:rPr>
             </w:pPr>
-            <w:proofErr w:type="spellStart"/>
-            <w:proofErr w:type="gramStart"/>
             <w:r>
               <w:rPr>
                 <w:i/>
               </w:rPr>
               <w:t>prdGetBuy</w:t>
             </w:r>
-            <w:proofErr w:type="spellEnd"/>
-            <w:proofErr w:type="gramEnd"/>
           </w:p>
         </w:tc>
         <w:tc>
@@ -1606,13 +1407,8 @@
             <w:pPr>
               <w:cnfStyle w:val="000000100000" w:firstRow="0" w:lastRow="0" w:firstColumn="0" w:lastColumn="0" w:oddVBand="0" w:evenVBand="0" w:oddHBand="1" w:evenHBand="0" w:firstRowFirstColumn="0" w:firstRowLastColumn="0" w:lastRowFirstColumn="0" w:lastRowLastColumn="0"/>
             </w:pPr>
-            <w:proofErr w:type="spellStart"/>
-            <w:r>
-              <w:t>Obtem</w:t>
-            </w:r>
-            <w:proofErr w:type="spellEnd"/>
-            <w:r>
-              <w:t xml:space="preserve"> a compra</w:t>
+            <w:r>
+              <w:t>Obtem a compra</w:t>
             </w:r>
           </w:p>
         </w:tc>
@@ -1659,16 +1455,12 @@
                 <w:i/>
               </w:rPr>
             </w:pPr>
-            <w:proofErr w:type="spellStart"/>
-            <w:proofErr w:type="gramStart"/>
             <w:r>
               <w:rPr>
                 <w:i/>
               </w:rPr>
               <w:t>prdSetCatgCkies</w:t>
             </w:r>
-            <w:proofErr w:type="spellEnd"/>
-            <w:proofErr w:type="gramEnd"/>
           </w:p>
         </w:tc>
         <w:tc>
@@ -1680,15 +1472,7 @@
               <w:cnfStyle w:val="000000000000" w:firstRow="0" w:lastRow="0" w:firstColumn="0" w:lastColumn="0" w:oddVBand="0" w:evenVBand="0" w:oddHBand="0" w:evenHBand="0" w:firstRowFirstColumn="0" w:firstRowLastColumn="0" w:lastRowFirstColumn="0" w:lastRowLastColumn="0"/>
             </w:pPr>
             <w:r>
-              <w:t xml:space="preserve">Guarda um </w:t>
-            </w:r>
-            <w:proofErr w:type="gramStart"/>
-            <w:r>
-              <w:t>cookie</w:t>
-            </w:r>
-            <w:proofErr w:type="gramEnd"/>
-            <w:r>
-              <w:t xml:space="preserve"> com a categoria</w:t>
+              <w:t>Guarda um cookie com a categoria</w:t>
             </w:r>
           </w:p>
         </w:tc>
@@ -1730,36 +1514,12 @@
         <w:pStyle w:val="Heading2"/>
       </w:pPr>
       <w:r>
-        <w:t xml:space="preserve">Ações disparados por </w:t>
-      </w:r>
-      <w:proofErr w:type="spellStart"/>
-      <w:r>
-        <w:t>click</w:t>
-      </w:r>
-      <w:proofErr w:type="spellEnd"/>
-      <w:r>
-        <w:t>:</w:t>
-      </w:r>
-    </w:p>
-    <w:p>
-      <w:r>
-        <w:t xml:space="preserve">As seguintes </w:t>
-      </w:r>
-      <w:proofErr w:type="spellStart"/>
-      <w:r>
-        <w:t>açoes</w:t>
-      </w:r>
-      <w:proofErr w:type="spellEnd"/>
-      <w:r>
-        <w:t xml:space="preserve"> serão disparadas por </w:t>
-      </w:r>
-      <w:proofErr w:type="spellStart"/>
-      <w:r>
-        <w:t>clicks</w:t>
-      </w:r>
-      <w:proofErr w:type="spellEnd"/>
-      <w:r>
-        <w:t xml:space="preserve"> de botões específicos</w:t>
+        <w:t>Ações disparados por click:</w:t>
+      </w:r>
+    </w:p>
+    <w:p>
+      <w:r>
+        <w:t>As seguintes açoes serão disparadas por clicks de botões específicos</w:t>
       </w:r>
     </w:p>
     <w:p>
@@ -1771,24 +1531,11 @@
         </w:numPr>
       </w:pPr>
       <w:r>
-        <w:t xml:space="preserve">Comprar – Quando este botão for acionado, o produto será adicionado imediatamente ao carrinho de compras. O Toast do carrinho será exibido. Se o produto atual já estiver no carrinho, Um </w:t>
-      </w:r>
-      <w:proofErr w:type="spellStart"/>
-      <w:r>
-        <w:t>dialog</w:t>
-      </w:r>
-      <w:proofErr w:type="spellEnd"/>
-      <w:r>
-        <w:t xml:space="preserve"> será aberto. Este </w:t>
-      </w:r>
-      <w:proofErr w:type="gramStart"/>
-      <w:r>
-        <w:t>dialog</w:t>
+        <w:t>Comprar – Quando este botão for acionado, o produto será adicionado imediatamente ao carrinho de compras. O Toast do carrinho será exibido. Se o produto atual já estiver no carrinho, Um dialog será aberto. Este dialog</w:t>
       </w:r>
       <w:r>
         <w:t>o</w:t>
       </w:r>
-      <w:proofErr w:type="gramEnd"/>
       <w:r>
         <w:t xml:space="preserve"> irá exibir a mensagem “PRODUTO JÄ SE ENCONTRA NO CARRINHO.</w:t>
       </w:r>
@@ -1938,15 +1685,7 @@
         <w:t>Deve ser e</w:t>
       </w:r>
       <w:r>
-        <w:t xml:space="preserve">xibido por </w:t>
-      </w:r>
-      <w:proofErr w:type="spellStart"/>
-      <w:r>
-        <w:t>mouseover</w:t>
-      </w:r>
-      <w:proofErr w:type="spellEnd"/>
-      <w:r>
-        <w:t xml:space="preserve"> no ícone do carrinho na barra de navegação</w:t>
+        <w:t>xibido por mouseover no ícone do carrinho na barra de navegação</w:t>
       </w:r>
     </w:p>
     <w:p>
@@ -1958,21 +1697,10 @@
         </w:numPr>
       </w:pPr>
       <w:r>
-        <w:t xml:space="preserve">Deve </w:t>
-      </w:r>
-      <w:proofErr w:type="gramStart"/>
-      <w:r>
-        <w:t>ser</w:t>
-      </w:r>
-      <w:r>
-        <w:t xml:space="preserve">  e</w:t>
-      </w:r>
-      <w:r>
-        <w:t>xibido</w:t>
-      </w:r>
-      <w:proofErr w:type="gramEnd"/>
-      <w:r>
-        <w:t xml:space="preserve"> quando for adicionado um novo produto</w:t>
+        <w:t>Deve ser  e</w:t>
+      </w:r>
+      <w:r>
+        <w:t>xibido quando for adicionado um novo produto</w:t>
       </w:r>
     </w:p>
     <w:p>
@@ -1984,10 +1712,7 @@
         </w:numPr>
       </w:pPr>
       <w:r>
-        <w:t>Deve ser</w:t>
-      </w:r>
-      <w:r>
-        <w:t xml:space="preserve"> e</w:t>
+        <w:t>Deve ser e</w:t>
       </w:r>
       <w:r>
         <w:t>xibido quando for acrescentado a quantidade de um produto que já se encontra no carrinho</w:t>
@@ -2014,15 +1739,7 @@
         </w:numPr>
       </w:pPr>
       <w:r>
-        <w:t xml:space="preserve">Exibir 5 produtos por </w:t>
-      </w:r>
-      <w:proofErr w:type="spellStart"/>
-      <w:r>
-        <w:t>pág</w:t>
-      </w:r>
-      <w:proofErr w:type="spellEnd"/>
-      <w:r>
-        <w:t xml:space="preserve"> </w:t>
+        <w:t xml:space="preserve">Exibir 5 produtos por pág </w:t>
       </w:r>
     </w:p>
     <w:p>
@@ -2033,21 +1750,8 @@
           <w:numId w:val="2"/>
         </w:numPr>
       </w:pPr>
-      <w:proofErr w:type="gramStart"/>
-      <w:r>
-        <w:t>Links para</w:t>
-      </w:r>
-      <w:proofErr w:type="gramEnd"/>
-      <w:r>
-        <w:t xml:space="preserve"> </w:t>
-      </w:r>
-      <w:proofErr w:type="spellStart"/>
-      <w:r>
-        <w:t>acessar</w:t>
-      </w:r>
-      <w:proofErr w:type="spellEnd"/>
-      <w:r>
-        <w:t xml:space="preserve"> detalhes de cada um dos produtos</w:t>
+      <w:r>
+        <w:t>Links para acessar detalhes de cada um dos produtos</w:t>
       </w:r>
     </w:p>
     <w:p>
@@ -2059,20 +1763,7 @@
         </w:numPr>
       </w:pPr>
       <w:r>
-        <w:t xml:space="preserve">Botão para </w:t>
-      </w:r>
-      <w:proofErr w:type="spellStart"/>
-      <w:proofErr w:type="gramStart"/>
-      <w:r>
-        <w:t>acessar</w:t>
-      </w:r>
-      <w:proofErr w:type="spellEnd"/>
-      <w:r>
-        <w:t xml:space="preserve">  o</w:t>
-      </w:r>
-      <w:proofErr w:type="gramEnd"/>
-      <w:r>
-        <w:t xml:space="preserve"> carrinho</w:t>
+        <w:t>Botão para acessar  o carrinho</w:t>
       </w:r>
     </w:p>
     <w:p>
@@ -2088,34 +1779,139 @@
       <w:pPr>
         <w:pStyle w:val="Heading1"/>
       </w:pPr>
-      <w:proofErr w:type="spellStart"/>
-      <w:r>
-        <w:t>Area</w:t>
-      </w:r>
-      <w:proofErr w:type="spellEnd"/>
-      <w:r>
-        <w:t xml:space="preserve"> na barra de tarefas que exibe Ícone de carrinho e a quantidade de produtos no </w:t>
-      </w:r>
-      <w:proofErr w:type="spellStart"/>
-      <w:r>
-        <w:t>carrin</w:t>
-      </w:r>
-      <w:proofErr w:type="spellEnd"/>
+      <w:r>
+        <w:t>Area na barra de tarefas que exibe Ícone de carrinho e a quantidade de produtos no carrin</w:t>
+      </w:r>
     </w:p>
     <w:p>
       <w:pPr>
         <w:pStyle w:val="Heading1"/>
       </w:pPr>
-      <w:proofErr w:type="spellStart"/>
-      <w:proofErr w:type="gramStart"/>
       <w:r>
         <w:t>ho</w:t>
       </w:r>
-      <w:proofErr w:type="spellEnd"/>
-      <w:proofErr w:type="gramEnd"/>
     </w:p>
     <w:p/>
-    <w:p/>
+    <w:p>
+      <w:pPr>
+        <w:pStyle w:val="Heading1"/>
+      </w:pPr>
+      <w:r>
+        <w:t>definição das funções</w:t>
+      </w:r>
+    </w:p>
+    <w:p>
+      <w:pPr>
+        <w:pStyle w:val="Heading2"/>
+      </w:pPr>
+      <w:r>
+        <w:t>prdKartRemItem</w:t>
+      </w:r>
+      <w:r>
+        <w:t>(index)</w:t>
+      </w:r>
+    </w:p>
+    <w:p>
+      <w:r>
+        <w:t xml:space="preserve">Remove um item no carrinho. </w:t>
+      </w:r>
+      <w:r>
+        <w:t xml:space="preserve"> A função recebe como argumento o </w:t>
+      </w:r>
+      <w:r>
+        <w:rPr>
+          <w:i/>
+        </w:rPr>
+        <w:t>index</w:t>
+      </w:r>
+      <w:r>
+        <w:t xml:space="preserve"> da posição do item no carrinho. </w:t>
+      </w:r>
+      <w:r>
+        <w:t xml:space="preserve">Esta função deve incluir a atualização </w:t>
+      </w:r>
+      <w:r>
+        <w:t>do nú</w:t>
+      </w:r>
+      <w:r>
+        <w:t xml:space="preserve">mero de itens no carrinho. </w:t>
+      </w:r>
+      <w:r>
+        <w:t xml:space="preserve">Esta </w:t>
+      </w:r>
+      <w:r>
+        <w:t>eve ser atualizado a variável de serviço que guarda o número de itens no carrinho.</w:t>
+      </w:r>
+    </w:p>
+    <w:p>
+      <w:pPr>
+        <w:pStyle w:val="Heading2"/>
+      </w:pPr>
+      <w:r>
+        <w:t>prd</w:t>
+      </w:r>
+      <w:r>
+        <w:t>Kart</w:t>
+      </w:r>
+      <w:r>
+        <w:t>Checkout</w:t>
+      </w:r>
+      <w:r>
+        <w:t>()</w:t>
+      </w:r>
+    </w:p>
+    <w:p>
+      <w:r>
+        <w:t xml:space="preserve">Finaliz a compra. </w:t>
+      </w:r>
+    </w:p>
+    <w:p>
+      <w:pPr>
+        <w:pStyle w:val="ListParagraph"/>
+        <w:numPr>
+          <w:ilvl w:val="0"/>
+          <w:numId w:val="6"/>
+        </w:numPr>
+      </w:pPr>
+      <w:r>
+        <w:t>Verificar se o usuário está logado. Se o usuário estiver logado, continuar para o procedimento. Se o usuário não estiver logado, abrir a pagina de login</w:t>
+      </w:r>
+    </w:p>
+    <w:p>
+      <w:pPr>
+        <w:pStyle w:val="ListParagraph"/>
+        <w:numPr>
+          <w:ilvl w:val="0"/>
+          <w:numId w:val="6"/>
+        </w:numPr>
+      </w:pPr>
+      <w:r>
+        <w:t>Ao finalizar a compra, ir para a página que pergunta se gostaria de continuar comprando ou voltar para home</w:t>
+      </w:r>
+    </w:p>
+    <w:p>
+      <w:pPr>
+        <w:pStyle w:val="ListParagraph"/>
+        <w:numPr>
+          <w:ilvl w:val="0"/>
+          <w:numId w:val="6"/>
+        </w:numPr>
+      </w:pPr>
+      <w:r>
+        <w:t>Limpar todos os dados do carrinho</w:t>
+      </w:r>
+      <w:bookmarkStart w:id="0" w:name="_GoBack"/>
+      <w:bookmarkEnd w:id="0"/>
+    </w:p>
+    <w:p>
+      <w:pPr>
+        <w:pStyle w:val="ListParagraph"/>
+        <w:numPr>
+          <w:ilvl w:val="0"/>
+          <w:numId w:val="6"/>
+        </w:numPr>
+      </w:pPr>
+    </w:p>
     <w:sectPr>
       <w:pgSz w:w="11906" w:h="16838"/>
       <w:pgMar w:top="1417" w:right="1701" w:bottom="1417" w:left="1701" w:header="708" w:footer="708" w:gutter="0"/>
@@ -2301,6 +2097,92 @@
     </w:lvl>
   </w:abstractNum>
   <w:abstractNum w:abstractNumId="2" w15:restartNumberingAfterBreak="0">
+    <w:nsid w:val="3DF17E78"/>
+    <w:multiLevelType w:val="hybridMultilevel"/>
+    <w:tmpl w:val="0F129B24"/>
+    <w:lvl w:ilvl="0" w:tplc="0816000F">
+      <w:start w:val="1"/>
+      <w:numFmt w:val="decimal"/>
+      <w:lvlText w:val="%1."/>
+      <w:lvlJc w:val="left"/>
+      <w:pPr>
+        <w:ind w:left="720" w:hanging="360"/>
+      </w:pPr>
+    </w:lvl>
+    <w:lvl w:ilvl="1" w:tplc="08160019" w:tentative="1">
+      <w:start w:val="1"/>
+      <w:numFmt w:val="lowerLetter"/>
+      <w:lvlText w:val="%2."/>
+      <w:lvlJc w:val="left"/>
+      <w:pPr>
+        <w:ind w:left="1440" w:hanging="360"/>
+      </w:pPr>
+    </w:lvl>
+    <w:lvl w:ilvl="2" w:tplc="0816001B" w:tentative="1">
+      <w:start w:val="1"/>
+      <w:numFmt w:val="lowerRoman"/>
+      <w:lvlText w:val="%3."/>
+      <w:lvlJc w:val="right"/>
+      <w:pPr>
+        <w:ind w:left="2160" w:hanging="180"/>
+      </w:pPr>
+    </w:lvl>
+    <w:lvl w:ilvl="3" w:tplc="0816000F" w:tentative="1">
+      <w:start w:val="1"/>
+      <w:numFmt w:val="decimal"/>
+      <w:lvlText w:val="%4."/>
+      <w:lvlJc w:val="left"/>
+      <w:pPr>
+        <w:ind w:left="2880" w:hanging="360"/>
+      </w:pPr>
+    </w:lvl>
+    <w:lvl w:ilvl="4" w:tplc="08160019" w:tentative="1">
+      <w:start w:val="1"/>
+      <w:numFmt w:val="lowerLetter"/>
+      <w:lvlText w:val="%5."/>
+      <w:lvlJc w:val="left"/>
+      <w:pPr>
+        <w:ind w:left="3600" w:hanging="360"/>
+      </w:pPr>
+    </w:lvl>
+    <w:lvl w:ilvl="5" w:tplc="0816001B" w:tentative="1">
+      <w:start w:val="1"/>
+      <w:numFmt w:val="lowerRoman"/>
+      <w:lvlText w:val="%6."/>
+      <w:lvlJc w:val="right"/>
+      <w:pPr>
+        <w:ind w:left="4320" w:hanging="180"/>
+      </w:pPr>
+    </w:lvl>
+    <w:lvl w:ilvl="6" w:tplc="0816000F" w:tentative="1">
+      <w:start w:val="1"/>
+      <w:numFmt w:val="decimal"/>
+      <w:lvlText w:val="%7."/>
+      <w:lvlJc w:val="left"/>
+      <w:pPr>
+        <w:ind w:left="5040" w:hanging="360"/>
+      </w:pPr>
+    </w:lvl>
+    <w:lvl w:ilvl="7" w:tplc="08160019" w:tentative="1">
+      <w:start w:val="1"/>
+      <w:numFmt w:val="lowerLetter"/>
+      <w:lvlText w:val="%8."/>
+      <w:lvlJc w:val="left"/>
+      <w:pPr>
+        <w:ind w:left="5760" w:hanging="360"/>
+      </w:pPr>
+    </w:lvl>
+    <w:lvl w:ilvl="8" w:tplc="0816001B" w:tentative="1">
+      <w:start w:val="1"/>
+      <w:numFmt w:val="lowerRoman"/>
+      <w:lvlText w:val="%9."/>
+      <w:lvlJc w:val="right"/>
+      <w:pPr>
+        <w:ind w:left="6480" w:hanging="180"/>
+      </w:pPr>
+    </w:lvl>
+  </w:abstractNum>
+  <w:abstractNum w:abstractNumId="3" w15:restartNumberingAfterBreak="0">
     <w:nsid w:val="5E4B3EFE"/>
     <w:multiLevelType w:val="hybridMultilevel"/>
     <w:tmpl w:val="D0F03F80"/>
@@ -2386,7 +2268,7 @@
       </w:pPr>
     </w:lvl>
   </w:abstractNum>
-  <w:abstractNum w:abstractNumId="3" w15:restartNumberingAfterBreak="0">
+  <w:abstractNum w:abstractNumId="4" w15:restartNumberingAfterBreak="0">
     <w:nsid w:val="64A84F17"/>
     <w:multiLevelType w:val="hybridMultilevel"/>
     <w:tmpl w:val="C622B006"/>
@@ -2472,7 +2354,7 @@
       </w:pPr>
     </w:lvl>
   </w:abstractNum>
-  <w:abstractNum w:abstractNumId="4" w15:restartNumberingAfterBreak="0">
+  <w:abstractNum w:abstractNumId="5" w15:restartNumberingAfterBreak="0">
     <w:nsid w:val="758D6B16"/>
     <w:multiLevelType w:val="hybridMultilevel"/>
     <w:tmpl w:val="93047CAE"/>
@@ -2586,7 +2468,7 @@
     </w:lvl>
   </w:abstractNum>
   <w:num w:numId="1">
-    <w:abstractNumId w:val="3"/>
+    <w:abstractNumId w:val="4"/>
   </w:num>
   <w:num w:numId="2">
     <w:abstractNumId w:val="1"/>
@@ -2595,10 +2477,13 @@
     <w:abstractNumId w:val="0"/>
   </w:num>
   <w:num w:numId="4">
-    <w:abstractNumId w:val="2"/>
+    <w:abstractNumId w:val="3"/>
   </w:num>
   <w:num w:numId="5">
-    <w:abstractNumId w:val="4"/>
+    <w:abstractNumId w:val="5"/>
+  </w:num>
+  <w:num w:numId="6">
+    <w:abstractNumId w:val="2"/>
   </w:num>
 </w:numbering>
 </file>

</xml_diff>

<commit_message>
Pagina de lista de produtos 95% concluido
</commit_message>
<xml_diff>
--- a/Descricao da pagina e.docx
+++ b/Descricao da pagina e.docx
@@ -1862,7 +1862,13 @@
     </w:p>
     <w:p>
       <w:r>
-        <w:t xml:space="preserve">Finaliz a compra. </w:t>
+        <w:t>Finaliz</w:t>
+      </w:r>
+      <w:r>
+        <w:t>a</w:t>
+      </w:r>
+      <w:r>
+        <w:t xml:space="preserve"> a compra. </w:t>
       </w:r>
     </w:p>
     <w:p>
@@ -1900,18 +1906,143 @@
       <w:r>
         <w:t>Limpar todos os dados do carrinho</w:t>
       </w:r>
-      <w:bookmarkStart w:id="0" w:name="_GoBack"/>
-      <w:bookmarkEnd w:id="0"/>
+    </w:p>
+    <w:p>
+      <w:pPr>
+        <w:pStyle w:val="Heading1"/>
+      </w:pPr>
+      <w:r>
+        <w:t>Pagina de listagem de produtos</w:t>
+      </w:r>
+    </w:p>
+    <w:p>
+      <w:r>
+        <w:t>A pagina de listagem de produtos será composto pelos seguintes elementos:</w:t>
+      </w:r>
     </w:p>
     <w:p>
       <w:pPr>
         <w:pStyle w:val="ListParagraph"/>
         <w:numPr>
           <w:ilvl w:val="0"/>
-          <w:numId w:val="6"/>
+          <w:numId w:val="8"/>
         </w:numPr>
       </w:pPr>
-    </w:p>
+      <w:r>
+        <w:t>Listar todos os elementos da categoria selecionada no formato de tabela com os  seus respectivos atributos</w:t>
+      </w:r>
+    </w:p>
+    <w:p>
+      <w:pPr>
+        <w:pStyle w:val="ListParagraph"/>
+        <w:numPr>
+          <w:ilvl w:val="0"/>
+          <w:numId w:val="8"/>
+        </w:numPr>
+      </w:pPr>
+      <w:r>
+        <w:t>Permitir paginação</w:t>
+      </w:r>
+    </w:p>
+    <w:p>
+      <w:pPr>
+        <w:pStyle w:val="ListParagraph"/>
+        <w:numPr>
+          <w:ilvl w:val="0"/>
+          <w:numId w:val="8"/>
+        </w:numPr>
+      </w:pPr>
+      <w:r>
+        <w:t xml:space="preserve">Permitir ordenação </w:t>
+      </w:r>
+    </w:p>
+    <w:p>
+      <w:pPr>
+        <w:pStyle w:val="ListParagraph"/>
+        <w:numPr>
+          <w:ilvl w:val="0"/>
+          <w:numId w:val="8"/>
+        </w:numPr>
+      </w:pPr>
+      <w:r>
+        <w:t>Permitir seleção de vários produtos para comprar</w:t>
+      </w:r>
+    </w:p>
+    <w:p>
+      <w:pPr>
+        <w:pStyle w:val="ListParagraph"/>
+        <w:numPr>
+          <w:ilvl w:val="0"/>
+          <w:numId w:val="8"/>
+        </w:numPr>
+      </w:pPr>
+      <w:r>
+        <w:t>Permitir seleção de até três produtos para comparação</w:t>
+      </w:r>
+    </w:p>
+    <w:p>
+      <w:pPr>
+        <w:pStyle w:val="ListParagraph"/>
+        <w:numPr>
+          <w:ilvl w:val="0"/>
+          <w:numId w:val="8"/>
+        </w:numPr>
+      </w:pPr>
+      <w:r>
+        <w:t>Permitir comprar direto</w:t>
+      </w:r>
+    </w:p>
+    <w:p>
+      <w:pPr>
+        <w:pStyle w:val="ListParagraph"/>
+        <w:numPr>
+          <w:ilvl w:val="0"/>
+          <w:numId w:val="8"/>
+        </w:numPr>
+      </w:pPr>
+      <w:r>
+        <w:t>per</w:t>
+      </w:r>
+      <w:bookmarkStart w:id="0" w:name="_GoBack"/>
+      <w:bookmarkEnd w:id="0"/>
+    </w:p>
+    <w:p>
+      <w:pPr>
+        <w:ind w:left="360"/>
+      </w:pPr>
+    </w:p>
+    <w:p>
+      <w:pPr>
+        <w:ind w:left="360"/>
+      </w:pPr>
+    </w:p>
+    <w:p>
+      <w:r>
+        <w:t xml:space="preserve">Configurações: </w:t>
+      </w:r>
+    </w:p>
+    <w:p>
+      <w:pPr>
+        <w:pStyle w:val="ListParagraph"/>
+        <w:numPr>
+          <w:ilvl w:val="0"/>
+          <w:numId w:val="7"/>
+        </w:numPr>
+      </w:pPr>
+      <w:r>
+        <w:t>Escolher o numero de produtos por pagina</w:t>
+      </w:r>
+    </w:p>
+    <w:p>
+      <w:pPr>
+        <w:pStyle w:val="ListParagraph"/>
+        <w:numPr>
+          <w:ilvl w:val="0"/>
+          <w:numId w:val="7"/>
+        </w:numPr>
+      </w:pPr>
+    </w:p>
+    <w:p/>
     <w:sectPr>
       <w:pgSz w:w="11906" w:h="16838"/>
       <w:pgMar w:top="1417" w:right="1701" w:bottom="1417" w:left="1701" w:header="708" w:footer="708" w:gutter="0"/>
@@ -2011,6 +2142,92 @@
     </w:lvl>
   </w:abstractNum>
   <w:abstractNum w:abstractNumId="1" w15:restartNumberingAfterBreak="0">
+    <w:nsid w:val="239F4C57"/>
+    <w:multiLevelType w:val="hybridMultilevel"/>
+    <w:tmpl w:val="BB8C5E2C"/>
+    <w:lvl w:ilvl="0" w:tplc="0816000F">
+      <w:start w:val="1"/>
+      <w:numFmt w:val="decimal"/>
+      <w:lvlText w:val="%1."/>
+      <w:lvlJc w:val="left"/>
+      <w:pPr>
+        <w:ind w:left="720" w:hanging="360"/>
+      </w:pPr>
+    </w:lvl>
+    <w:lvl w:ilvl="1" w:tplc="08160019" w:tentative="1">
+      <w:start w:val="1"/>
+      <w:numFmt w:val="lowerLetter"/>
+      <w:lvlText w:val="%2."/>
+      <w:lvlJc w:val="left"/>
+      <w:pPr>
+        <w:ind w:left="1440" w:hanging="360"/>
+      </w:pPr>
+    </w:lvl>
+    <w:lvl w:ilvl="2" w:tplc="0816001B" w:tentative="1">
+      <w:start w:val="1"/>
+      <w:numFmt w:val="lowerRoman"/>
+      <w:lvlText w:val="%3."/>
+      <w:lvlJc w:val="right"/>
+      <w:pPr>
+        <w:ind w:left="2160" w:hanging="180"/>
+      </w:pPr>
+    </w:lvl>
+    <w:lvl w:ilvl="3" w:tplc="0816000F" w:tentative="1">
+      <w:start w:val="1"/>
+      <w:numFmt w:val="decimal"/>
+      <w:lvlText w:val="%4."/>
+      <w:lvlJc w:val="left"/>
+      <w:pPr>
+        <w:ind w:left="2880" w:hanging="360"/>
+      </w:pPr>
+    </w:lvl>
+    <w:lvl w:ilvl="4" w:tplc="08160019" w:tentative="1">
+      <w:start w:val="1"/>
+      <w:numFmt w:val="lowerLetter"/>
+      <w:lvlText w:val="%5."/>
+      <w:lvlJc w:val="left"/>
+      <w:pPr>
+        <w:ind w:left="3600" w:hanging="360"/>
+      </w:pPr>
+    </w:lvl>
+    <w:lvl w:ilvl="5" w:tplc="0816001B" w:tentative="1">
+      <w:start w:val="1"/>
+      <w:numFmt w:val="lowerRoman"/>
+      <w:lvlText w:val="%6."/>
+      <w:lvlJc w:val="right"/>
+      <w:pPr>
+        <w:ind w:left="4320" w:hanging="180"/>
+      </w:pPr>
+    </w:lvl>
+    <w:lvl w:ilvl="6" w:tplc="0816000F" w:tentative="1">
+      <w:start w:val="1"/>
+      <w:numFmt w:val="decimal"/>
+      <w:lvlText w:val="%7."/>
+      <w:lvlJc w:val="left"/>
+      <w:pPr>
+        <w:ind w:left="5040" w:hanging="360"/>
+      </w:pPr>
+    </w:lvl>
+    <w:lvl w:ilvl="7" w:tplc="08160019" w:tentative="1">
+      <w:start w:val="1"/>
+      <w:numFmt w:val="lowerLetter"/>
+      <w:lvlText w:val="%8."/>
+      <w:lvlJc w:val="left"/>
+      <w:pPr>
+        <w:ind w:left="5760" w:hanging="360"/>
+      </w:pPr>
+    </w:lvl>
+    <w:lvl w:ilvl="8" w:tplc="0816001B" w:tentative="1">
+      <w:start w:val="1"/>
+      <w:numFmt w:val="lowerRoman"/>
+      <w:lvlText w:val="%9."/>
+      <w:lvlJc w:val="right"/>
+      <w:pPr>
+        <w:ind w:left="6480" w:hanging="180"/>
+      </w:pPr>
+    </w:lvl>
+  </w:abstractNum>
+  <w:abstractNum w:abstractNumId="2" w15:restartNumberingAfterBreak="0">
     <w:nsid w:val="3C3B64AE"/>
     <w:multiLevelType w:val="hybridMultilevel"/>
     <w:tmpl w:val="6216409A"/>
@@ -2096,7 +2313,7 @@
       </w:pPr>
     </w:lvl>
   </w:abstractNum>
-  <w:abstractNum w:abstractNumId="2" w15:restartNumberingAfterBreak="0">
+  <w:abstractNum w:abstractNumId="3" w15:restartNumberingAfterBreak="0">
     <w:nsid w:val="3DF17E78"/>
     <w:multiLevelType w:val="hybridMultilevel"/>
     <w:tmpl w:val="0F129B24"/>
@@ -2182,7 +2399,7 @@
       </w:pPr>
     </w:lvl>
   </w:abstractNum>
-  <w:abstractNum w:abstractNumId="3" w15:restartNumberingAfterBreak="0">
+  <w:abstractNum w:abstractNumId="4" w15:restartNumberingAfterBreak="0">
     <w:nsid w:val="5E4B3EFE"/>
     <w:multiLevelType w:val="hybridMultilevel"/>
     <w:tmpl w:val="D0F03F80"/>
@@ -2268,7 +2485,7 @@
       </w:pPr>
     </w:lvl>
   </w:abstractNum>
-  <w:abstractNum w:abstractNumId="4" w15:restartNumberingAfterBreak="0">
+  <w:abstractNum w:abstractNumId="5" w15:restartNumberingAfterBreak="0">
     <w:nsid w:val="64A84F17"/>
     <w:multiLevelType w:val="hybridMultilevel"/>
     <w:tmpl w:val="C622B006"/>
@@ -2354,7 +2571,7 @@
       </w:pPr>
     </w:lvl>
   </w:abstractNum>
-  <w:abstractNum w:abstractNumId="5" w15:restartNumberingAfterBreak="0">
+  <w:abstractNum w:abstractNumId="6" w15:restartNumberingAfterBreak="0">
     <w:nsid w:val="758D6B16"/>
     <w:multiLevelType w:val="hybridMultilevel"/>
     <w:tmpl w:val="93047CAE"/>
@@ -2467,23 +2684,115 @@
       </w:rPr>
     </w:lvl>
   </w:abstractNum>
+  <w:abstractNum w:abstractNumId="7" w15:restartNumberingAfterBreak="0">
+    <w:nsid w:val="76F314ED"/>
+    <w:multiLevelType w:val="hybridMultilevel"/>
+    <w:tmpl w:val="F6AE28C4"/>
+    <w:lvl w:ilvl="0" w:tplc="0816000F">
+      <w:start w:val="1"/>
+      <w:numFmt w:val="decimal"/>
+      <w:lvlText w:val="%1."/>
+      <w:lvlJc w:val="left"/>
+      <w:pPr>
+        <w:ind w:left="720" w:hanging="360"/>
+      </w:pPr>
+    </w:lvl>
+    <w:lvl w:ilvl="1" w:tplc="08160019" w:tentative="1">
+      <w:start w:val="1"/>
+      <w:numFmt w:val="lowerLetter"/>
+      <w:lvlText w:val="%2."/>
+      <w:lvlJc w:val="left"/>
+      <w:pPr>
+        <w:ind w:left="1440" w:hanging="360"/>
+      </w:pPr>
+    </w:lvl>
+    <w:lvl w:ilvl="2" w:tplc="0816001B" w:tentative="1">
+      <w:start w:val="1"/>
+      <w:numFmt w:val="lowerRoman"/>
+      <w:lvlText w:val="%3."/>
+      <w:lvlJc w:val="right"/>
+      <w:pPr>
+        <w:ind w:left="2160" w:hanging="180"/>
+      </w:pPr>
+    </w:lvl>
+    <w:lvl w:ilvl="3" w:tplc="0816000F" w:tentative="1">
+      <w:start w:val="1"/>
+      <w:numFmt w:val="decimal"/>
+      <w:lvlText w:val="%4."/>
+      <w:lvlJc w:val="left"/>
+      <w:pPr>
+        <w:ind w:left="2880" w:hanging="360"/>
+      </w:pPr>
+    </w:lvl>
+    <w:lvl w:ilvl="4" w:tplc="08160019" w:tentative="1">
+      <w:start w:val="1"/>
+      <w:numFmt w:val="lowerLetter"/>
+      <w:lvlText w:val="%5."/>
+      <w:lvlJc w:val="left"/>
+      <w:pPr>
+        <w:ind w:left="3600" w:hanging="360"/>
+      </w:pPr>
+    </w:lvl>
+    <w:lvl w:ilvl="5" w:tplc="0816001B" w:tentative="1">
+      <w:start w:val="1"/>
+      <w:numFmt w:val="lowerRoman"/>
+      <w:lvlText w:val="%6."/>
+      <w:lvlJc w:val="right"/>
+      <w:pPr>
+        <w:ind w:left="4320" w:hanging="180"/>
+      </w:pPr>
+    </w:lvl>
+    <w:lvl w:ilvl="6" w:tplc="0816000F" w:tentative="1">
+      <w:start w:val="1"/>
+      <w:numFmt w:val="decimal"/>
+      <w:lvlText w:val="%7."/>
+      <w:lvlJc w:val="left"/>
+      <w:pPr>
+        <w:ind w:left="5040" w:hanging="360"/>
+      </w:pPr>
+    </w:lvl>
+    <w:lvl w:ilvl="7" w:tplc="08160019" w:tentative="1">
+      <w:start w:val="1"/>
+      <w:numFmt w:val="lowerLetter"/>
+      <w:lvlText w:val="%8."/>
+      <w:lvlJc w:val="left"/>
+      <w:pPr>
+        <w:ind w:left="5760" w:hanging="360"/>
+      </w:pPr>
+    </w:lvl>
+    <w:lvl w:ilvl="8" w:tplc="0816001B" w:tentative="1">
+      <w:start w:val="1"/>
+      <w:numFmt w:val="lowerRoman"/>
+      <w:lvlText w:val="%9."/>
+      <w:lvlJc w:val="right"/>
+      <w:pPr>
+        <w:ind w:left="6480" w:hanging="180"/>
+      </w:pPr>
+    </w:lvl>
+  </w:abstractNum>
   <w:num w:numId="1">
-    <w:abstractNumId w:val="4"/>
+    <w:abstractNumId w:val="5"/>
   </w:num>
   <w:num w:numId="2">
-    <w:abstractNumId w:val="1"/>
+    <w:abstractNumId w:val="2"/>
   </w:num>
   <w:num w:numId="3">
     <w:abstractNumId w:val="0"/>
   </w:num>
   <w:num w:numId="4">
+    <w:abstractNumId w:val="4"/>
+  </w:num>
+  <w:num w:numId="5">
+    <w:abstractNumId w:val="6"/>
+  </w:num>
+  <w:num w:numId="6">
     <w:abstractNumId w:val="3"/>
   </w:num>
-  <w:num w:numId="5">
-    <w:abstractNumId w:val="5"/>
+  <w:num w:numId="7">
+    <w:abstractNumId w:val="7"/>
   </w:num>
-  <w:num w:numId="6">
-    <w:abstractNumId w:val="2"/>
+  <w:num w:numId="8">
+    <w:abstractNumId w:val="1"/>
   </w:num>
 </w:numbering>
 </file>

</xml_diff>

<commit_message>
restruturacao do servico do usuario. login 95%.
</commit_message>
<xml_diff>
--- a/Descricao da pagina e.docx
+++ b/Descricao da pagina e.docx
@@ -3,9 +3,27 @@
 <w:document xmlns:wpc="http://schemas.microsoft.com/office/word/2010/wordprocessingCanvas" xmlns:mc="http://schemas.openxmlformats.org/markup-compatibility/2006" xmlns:o="urn:schemas-microsoft-com:office:office" xmlns:r="http://schemas.openxmlformats.org/officeDocument/2006/relationships" xmlns:m="http://schemas.openxmlformats.org/officeDocument/2006/math" xmlns:v="urn:schemas-microsoft-com:vml" xmlns:wp14="http://schemas.microsoft.com/office/word/2010/wordprocessingDrawing" xmlns:wp="http://schemas.openxmlformats.org/drawingml/2006/wordprocessingDrawing" xmlns:w10="urn:schemas-microsoft-com:office:word" xmlns:w="http://schemas.openxmlformats.org/wordprocessingml/2006/main" xmlns:w14="http://schemas.microsoft.com/office/word/2010/wordml" xmlns:w15="http://schemas.microsoft.com/office/word/2012/wordml" xmlns:wpg="http://schemas.microsoft.com/office/word/2010/wordprocessingGroup" xmlns:wpi="http://schemas.microsoft.com/office/word/2010/wordprocessingInk" xmlns:wne="http://schemas.microsoft.com/office/word/2006/wordml" xmlns:wps="http://schemas.microsoft.com/office/word/2010/wordprocessingShape" mc:Ignorable="w14 w15 wp14">
   <w:body>
     <w:p>
-      <w:r>
-        <w:t>Descricao da pagina e-comerce</w:t>
-      </w:r>
+      <w:proofErr w:type="spellStart"/>
+      <w:r>
+        <w:t>Descricao</w:t>
+      </w:r>
+      <w:proofErr w:type="spellEnd"/>
+      <w:r>
+        <w:t xml:space="preserve"> da </w:t>
+      </w:r>
+      <w:proofErr w:type="gramStart"/>
+      <w:r>
+        <w:t>pagina</w:t>
+      </w:r>
+      <w:proofErr w:type="gramEnd"/>
+      <w:r>
+        <w:t xml:space="preserve"> </w:t>
+      </w:r>
+      <w:proofErr w:type="spellStart"/>
+      <w:r>
+        <w:t>e-comerce</w:t>
+      </w:r>
+      <w:proofErr w:type="spellEnd"/>
     </w:p>
     <w:p>
       <w:pPr>
@@ -17,15 +35,28 @@
     </w:p>
     <w:p>
       <w:r>
-        <w:t>Produtos é formado por:</w:t>
+        <w:t xml:space="preserve">Produtos é formado </w:t>
+      </w:r>
+      <w:proofErr w:type="gramStart"/>
+      <w:r>
+        <w:t>por</w:t>
+      </w:r>
+      <w:proofErr w:type="gramEnd"/>
+      <w:r>
+        <w:t>:</w:t>
       </w:r>
     </w:p>
     <w:p>
       <w:pPr>
         <w:pStyle w:val="Heading1"/>
       </w:pPr>
-      <w:r>
-        <w:t>Pagina de lista de produtos</w:t>
+      <w:proofErr w:type="gramStart"/>
+      <w:r>
+        <w:t>Pagina</w:t>
+      </w:r>
+      <w:proofErr w:type="gramEnd"/>
+      <w:r>
+        <w:t xml:space="preserve"> de lista de produtos</w:t>
       </w:r>
     </w:p>
     <w:p>
@@ -63,8 +94,13 @@
           <w:numId w:val="5"/>
         </w:numPr>
       </w:pPr>
-      <w:r>
-        <w:t>O restante das colunas devem ser preenchidas com características específicas do tipo de produto</w:t>
+      <w:proofErr w:type="gramStart"/>
+      <w:r>
+        <w:t>O restante das colunas devem ser preenchidas</w:t>
+      </w:r>
+      <w:proofErr w:type="gramEnd"/>
+      <w:r>
+        <w:t xml:space="preserve"> com características específicas do tipo de produto</w:t>
       </w:r>
     </w:p>
     <w:p>
@@ -252,6 +288,8 @@
                 <w:i/>
               </w:rPr>
             </w:pPr>
+            <w:proofErr w:type="spellStart"/>
+            <w:proofErr w:type="gramStart"/>
             <w:r>
               <w:rPr>
                 <w:i/>
@@ -264,6 +302,8 @@
               </w:rPr>
               <w:t>Data</w:t>
             </w:r>
+            <w:proofErr w:type="spellEnd"/>
+            <w:proofErr w:type="gramEnd"/>
           </w:p>
         </w:tc>
         <w:tc>
@@ -287,9 +327,19 @@
             <w:pPr>
               <w:cnfStyle w:val="000000100000" w:firstRow="0" w:lastRow="0" w:firstColumn="0" w:lastColumn="0" w:oddVBand="0" w:evenVBand="0" w:oddHBand="1" w:evenHBand="0" w:firstRowFirstColumn="0" w:firstRowLastColumn="0" w:lastRowFirstColumn="0" w:lastRowLastColumn="0"/>
             </w:pPr>
-            <w:r>
-              <w:t>Object Array</w:t>
-            </w:r>
+            <w:proofErr w:type="spellStart"/>
+            <w:r>
+              <w:t>Object</w:t>
+            </w:r>
+            <w:proofErr w:type="spellEnd"/>
+            <w:r>
+              <w:t xml:space="preserve"> </w:t>
+            </w:r>
+            <w:proofErr w:type="spellStart"/>
+            <w:r>
+              <w:t>Array</w:t>
+            </w:r>
+            <w:proofErr w:type="spellEnd"/>
           </w:p>
         </w:tc>
         <w:tc>
@@ -300,9 +350,11 @@
             <w:pPr>
               <w:cnfStyle w:val="000000100000" w:firstRow="0" w:lastRow="0" w:firstColumn="0" w:lastColumn="0" w:oddVBand="0" w:evenVBand="0" w:oddHBand="1" w:evenHBand="0" w:firstRowFirstColumn="0" w:firstRowLastColumn="0" w:lastRowFirstColumn="0" w:lastRowLastColumn="0"/>
             </w:pPr>
+            <w:proofErr w:type="spellStart"/>
             <w:r>
               <w:t>Http</w:t>
             </w:r>
+            <w:proofErr w:type="spellEnd"/>
           </w:p>
         </w:tc>
         <w:tc>
@@ -328,12 +380,16 @@
                 <w:i/>
               </w:rPr>
             </w:pPr>
+            <w:proofErr w:type="spellStart"/>
+            <w:proofErr w:type="gramStart"/>
             <w:r>
               <w:rPr>
                 <w:i/>
               </w:rPr>
               <w:t>prdgetCatg</w:t>
             </w:r>
+            <w:proofErr w:type="spellEnd"/>
+            <w:proofErr w:type="gramEnd"/>
           </w:p>
         </w:tc>
         <w:tc>
@@ -344,8 +400,13 @@
             <w:pPr>
               <w:cnfStyle w:val="000000000000" w:firstRow="0" w:lastRow="0" w:firstColumn="0" w:lastColumn="0" w:oddVBand="0" w:evenVBand="0" w:oddHBand="0" w:evenHBand="0" w:firstRowFirstColumn="0" w:firstRowLastColumn="0" w:lastRowFirstColumn="0" w:lastRowLastColumn="0"/>
             </w:pPr>
-            <w:r>
-              <w:t xml:space="preserve">Obtem a categoria do produto. Deve guardar a </w:t>
+            <w:proofErr w:type="spellStart"/>
+            <w:r>
+              <w:t>Obtem</w:t>
+            </w:r>
+            <w:proofErr w:type="spellEnd"/>
+            <w:r>
+              <w:t xml:space="preserve"> a categoria do produto. Deve guardar a </w:t>
             </w:r>
           </w:p>
         </w:tc>
@@ -395,12 +456,16 @@
                 <w:i/>
               </w:rPr>
             </w:pPr>
+            <w:proofErr w:type="spellStart"/>
+            <w:proofErr w:type="gramStart"/>
             <w:r>
               <w:rPr>
                 <w:i/>
               </w:rPr>
               <w:t>prdGetId</w:t>
             </w:r>
+            <w:proofErr w:type="spellEnd"/>
+            <w:proofErr w:type="gramEnd"/>
           </w:p>
         </w:tc>
         <w:tc>
@@ -421,9 +486,11 @@
             <w:pPr>
               <w:cnfStyle w:val="000000100000" w:firstRow="0" w:lastRow="0" w:firstColumn="0" w:lastColumn="0" w:oddVBand="0" w:evenVBand="0" w:oddHBand="1" w:evenHBand="0" w:firstRowFirstColumn="0" w:firstRowLastColumn="0" w:lastRowFirstColumn="0" w:lastRowLastColumn="0"/>
             </w:pPr>
+            <w:proofErr w:type="spellStart"/>
             <w:r>
               <w:t>String</w:t>
             </w:r>
+            <w:proofErr w:type="spellEnd"/>
           </w:p>
         </w:tc>
         <w:tc>
@@ -459,12 +526,16 @@
                 <w:i/>
               </w:rPr>
             </w:pPr>
+            <w:proofErr w:type="spellStart"/>
+            <w:proofErr w:type="gramStart"/>
             <w:r>
               <w:rPr>
                 <w:i/>
               </w:rPr>
               <w:t>prdGetIds</w:t>
             </w:r>
+            <w:proofErr w:type="spellEnd"/>
+            <w:proofErr w:type="gramEnd"/>
           </w:p>
         </w:tc>
         <w:tc>
@@ -488,9 +559,19 @@
             <w:pPr>
               <w:cnfStyle w:val="000000000000" w:firstRow="0" w:lastRow="0" w:firstColumn="0" w:lastColumn="0" w:oddVBand="0" w:evenVBand="0" w:oddHBand="0" w:evenHBand="0" w:firstRowFirstColumn="0" w:firstRowLastColumn="0" w:lastRowFirstColumn="0" w:lastRowLastColumn="0"/>
             </w:pPr>
-            <w:r>
-              <w:t>String Array</w:t>
-            </w:r>
+            <w:proofErr w:type="spellStart"/>
+            <w:r>
+              <w:t>String</w:t>
+            </w:r>
+            <w:proofErr w:type="spellEnd"/>
+            <w:r>
+              <w:t xml:space="preserve"> </w:t>
+            </w:r>
+            <w:proofErr w:type="spellStart"/>
+            <w:r>
+              <w:t>Array</w:t>
+            </w:r>
+            <w:proofErr w:type="spellEnd"/>
           </w:p>
         </w:tc>
         <w:tc>
@@ -529,6 +610,8 @@
                 <w:i/>
               </w:rPr>
             </w:pPr>
+            <w:proofErr w:type="spellStart"/>
+            <w:proofErr w:type="gramStart"/>
             <w:r>
               <w:rPr>
                 <w:i/>
@@ -547,6 +630,8 @@
               </w:rPr>
               <w:t>Item</w:t>
             </w:r>
+            <w:proofErr w:type="spellEnd"/>
+            <w:proofErr w:type="gramEnd"/>
           </w:p>
         </w:tc>
         <w:tc>
@@ -608,12 +693,16 @@
                 <w:i/>
               </w:rPr>
             </w:pPr>
+            <w:proofErr w:type="spellStart"/>
+            <w:proofErr w:type="gramStart"/>
             <w:r>
               <w:rPr>
                 <w:i/>
               </w:rPr>
               <w:t>prdGetQty</w:t>
             </w:r>
+            <w:proofErr w:type="spellEnd"/>
+            <w:proofErr w:type="gramEnd"/>
           </w:p>
         </w:tc>
         <w:tc>
@@ -637,9 +726,19 @@
             <w:pPr>
               <w:cnfStyle w:val="000000000000" w:firstRow="0" w:lastRow="0" w:firstColumn="0" w:lastColumn="0" w:oddVBand="0" w:evenVBand="0" w:oddHBand="0" w:evenHBand="0" w:firstRowFirstColumn="0" w:firstRowLastColumn="0" w:lastRowFirstColumn="0" w:lastRowLastColumn="0"/>
             </w:pPr>
-            <w:r>
-              <w:t>Number int</w:t>
-            </w:r>
+            <w:proofErr w:type="spellStart"/>
+            <w:r>
+              <w:t>Number</w:t>
+            </w:r>
+            <w:proofErr w:type="spellEnd"/>
+            <w:r>
+              <w:t xml:space="preserve"> </w:t>
+            </w:r>
+            <w:proofErr w:type="spellStart"/>
+            <w:r>
+              <w:t>int</w:t>
+            </w:r>
+            <w:proofErr w:type="spellEnd"/>
           </w:p>
         </w:tc>
         <w:tc>
@@ -678,12 +777,16 @@
                 <w:i/>
               </w:rPr>
             </w:pPr>
+            <w:proofErr w:type="spellStart"/>
+            <w:proofErr w:type="gramStart"/>
             <w:r>
               <w:rPr>
                 <w:i/>
               </w:rPr>
               <w:t>prdGetSubPrice</w:t>
             </w:r>
+            <w:proofErr w:type="spellEnd"/>
+            <w:proofErr w:type="gramEnd"/>
           </w:p>
         </w:tc>
         <w:tc>
@@ -707,9 +810,19 @@
             <w:pPr>
               <w:cnfStyle w:val="000000100000" w:firstRow="0" w:lastRow="0" w:firstColumn="0" w:lastColumn="0" w:oddVBand="0" w:evenVBand="0" w:oddHBand="1" w:evenHBand="0" w:firstRowFirstColumn="0" w:firstRowLastColumn="0" w:lastRowFirstColumn="0" w:lastRowLastColumn="0"/>
             </w:pPr>
-            <w:r>
-              <w:t>Number float</w:t>
-            </w:r>
+            <w:proofErr w:type="spellStart"/>
+            <w:r>
+              <w:t>Number</w:t>
+            </w:r>
+            <w:proofErr w:type="spellEnd"/>
+            <w:r>
+              <w:t xml:space="preserve"> </w:t>
+            </w:r>
+            <w:proofErr w:type="spellStart"/>
+            <w:r>
+              <w:t>float</w:t>
+            </w:r>
+            <w:proofErr w:type="spellEnd"/>
           </w:p>
         </w:tc>
         <w:tc>
@@ -748,12 +861,16 @@
                 <w:i/>
               </w:rPr>
             </w:pPr>
+            <w:proofErr w:type="spellStart"/>
+            <w:proofErr w:type="gramStart"/>
             <w:r>
               <w:rPr>
                 <w:i/>
               </w:rPr>
               <w:t>prdGetTotalPrice</w:t>
             </w:r>
+            <w:proofErr w:type="spellEnd"/>
+            <w:proofErr w:type="gramEnd"/>
           </w:p>
         </w:tc>
         <w:tc>
@@ -818,6 +935,8 @@
                 <w:i/>
               </w:rPr>
             </w:pPr>
+            <w:proofErr w:type="spellStart"/>
+            <w:proofErr w:type="gramStart"/>
             <w:r>
               <w:rPr>
                 <w:i/>
@@ -836,6 +955,8 @@
               </w:rPr>
               <w:t>Checkout</w:t>
             </w:r>
+            <w:proofErr w:type="spellEnd"/>
+            <w:proofErr w:type="gramEnd"/>
           </w:p>
         </w:tc>
         <w:tc>
@@ -897,12 +1018,16 @@
                 <w:i/>
               </w:rPr>
             </w:pPr>
+            <w:proofErr w:type="spellStart"/>
+            <w:proofErr w:type="gramStart"/>
             <w:r>
               <w:rPr>
                 <w:i/>
               </w:rPr>
               <w:t>prdGetBySearch</w:t>
             </w:r>
+            <w:proofErr w:type="spellEnd"/>
+            <w:proofErr w:type="gramEnd"/>
           </w:p>
         </w:tc>
         <w:tc>
@@ -964,6 +1089,8 @@
                 <w:i/>
               </w:rPr>
             </w:pPr>
+            <w:proofErr w:type="spellStart"/>
+            <w:proofErr w:type="gramStart"/>
             <w:r>
               <w:rPr>
                 <w:i/>
@@ -982,6 +1109,8 @@
               </w:rPr>
               <w:t>oad</w:t>
             </w:r>
+            <w:proofErr w:type="spellEnd"/>
+            <w:proofErr w:type="gramEnd"/>
           </w:p>
         </w:tc>
         <w:tc>
@@ -996,7 +1125,15 @@
               <w:t xml:space="preserve">Obter os dados </w:t>
             </w:r>
             <w:r>
-              <w:t>quando o usuário dar um refresh na página</w:t>
+              <w:t xml:space="preserve">quando o usuário dar um </w:t>
+            </w:r>
+            <w:proofErr w:type="spellStart"/>
+            <w:r>
+              <w:t>refresh</w:t>
+            </w:r>
+            <w:proofErr w:type="spellEnd"/>
+            <w:r>
+              <w:t xml:space="preserve"> na página</w:t>
             </w:r>
           </w:p>
         </w:tc>
@@ -1043,12 +1180,16 @@
                 <w:i/>
               </w:rPr>
             </w:pPr>
+            <w:proofErr w:type="spellStart"/>
+            <w:proofErr w:type="gramStart"/>
             <w:r>
               <w:rPr>
                 <w:i/>
               </w:rPr>
               <w:t>prdGetKart</w:t>
             </w:r>
+            <w:proofErr w:type="spellEnd"/>
+            <w:proofErr w:type="gramEnd"/>
           </w:p>
         </w:tc>
         <w:tc>
@@ -1082,9 +1223,11 @@
             <w:pPr>
               <w:cnfStyle w:val="000000000000" w:firstRow="0" w:lastRow="0" w:firstColumn="0" w:lastColumn="0" w:oddVBand="0" w:evenVBand="0" w:oddHBand="0" w:evenHBand="0" w:firstRowFirstColumn="0" w:firstRowLastColumn="0" w:lastRowFirstColumn="0" w:lastRowLastColumn="0"/>
             </w:pPr>
+            <w:proofErr w:type="gramStart"/>
             <w:r>
               <w:t>cookies</w:t>
             </w:r>
+            <w:proofErr w:type="gramEnd"/>
           </w:p>
         </w:tc>
         <w:tc>
@@ -1116,12 +1259,16 @@
                 <w:i/>
               </w:rPr>
             </w:pPr>
+            <w:proofErr w:type="spellStart"/>
+            <w:proofErr w:type="gramStart"/>
             <w:r>
               <w:rPr>
                 <w:i/>
               </w:rPr>
               <w:t>prdGetDetails</w:t>
             </w:r>
+            <w:proofErr w:type="spellEnd"/>
+            <w:proofErr w:type="gramEnd"/>
           </w:p>
         </w:tc>
         <w:tc>
@@ -1132,8 +1279,13 @@
             <w:pPr>
               <w:cnfStyle w:val="000000100000" w:firstRow="0" w:lastRow="0" w:firstColumn="0" w:lastColumn="0" w:oddVBand="0" w:evenVBand="0" w:oddHBand="1" w:evenHBand="0" w:firstRowFirstColumn="0" w:firstRowLastColumn="0" w:lastRowFirstColumn="0" w:lastRowLastColumn="0"/>
             </w:pPr>
-            <w:r>
-              <w:t>Obtem os dados de um único produto através do seu ID</w:t>
+            <w:proofErr w:type="spellStart"/>
+            <w:r>
+              <w:t>Obtem</w:t>
+            </w:r>
+            <w:proofErr w:type="spellEnd"/>
+            <w:r>
+              <w:t xml:space="preserve"> os dados de um único produto através do seu ID</w:t>
             </w:r>
           </w:p>
         </w:tc>
@@ -1183,12 +1335,16 @@
                 <w:i/>
               </w:rPr>
             </w:pPr>
+            <w:proofErr w:type="spellStart"/>
+            <w:proofErr w:type="gramStart"/>
             <w:r>
               <w:rPr>
                 <w:i/>
               </w:rPr>
               <w:t>prdGetByFilter</w:t>
             </w:r>
+            <w:proofErr w:type="spellEnd"/>
+            <w:proofErr w:type="gramEnd"/>
           </w:p>
         </w:tc>
         <w:tc>
@@ -1199,8 +1355,13 @@
             <w:pPr>
               <w:cnfStyle w:val="000000000000" w:firstRow="0" w:lastRow="0" w:firstColumn="0" w:lastColumn="0" w:oddVBand="0" w:evenVBand="0" w:oddHBand="0" w:evenHBand="0" w:firstRowFirstColumn="0" w:firstRowLastColumn="0" w:lastRowFirstColumn="0" w:lastRowLastColumn="0"/>
             </w:pPr>
-            <w:r>
-              <w:t>Obtem os produtos usando os filtros</w:t>
+            <w:proofErr w:type="spellStart"/>
+            <w:r>
+              <w:t>Obtem</w:t>
+            </w:r>
+            <w:proofErr w:type="spellEnd"/>
+            <w:r>
+              <w:t xml:space="preserve"> os produtos usando os filtros</w:t>
             </w:r>
           </w:p>
         </w:tc>
@@ -1222,9 +1383,11 @@
             <w:pPr>
               <w:cnfStyle w:val="000000000000" w:firstRow="0" w:lastRow="0" w:firstColumn="0" w:lastColumn="0" w:oddVBand="0" w:evenVBand="0" w:oddHBand="0" w:evenHBand="0" w:firstRowFirstColumn="0" w:firstRowLastColumn="0" w:lastRowFirstColumn="0" w:lastRowLastColumn="0"/>
             </w:pPr>
+            <w:proofErr w:type="spellStart"/>
             <w:r>
               <w:t>Http</w:t>
             </w:r>
+            <w:proofErr w:type="spellEnd"/>
           </w:p>
         </w:tc>
         <w:tc>
@@ -1256,12 +1419,16 @@
                 <w:i/>
               </w:rPr>
             </w:pPr>
+            <w:proofErr w:type="spellStart"/>
+            <w:proofErr w:type="gramStart"/>
             <w:r>
               <w:rPr>
                 <w:i/>
               </w:rPr>
               <w:t>prdGetAll</w:t>
             </w:r>
+            <w:proofErr w:type="spellEnd"/>
+            <w:proofErr w:type="gramEnd"/>
           </w:p>
         </w:tc>
         <w:tc>
@@ -1305,9 +1472,11 @@
             <w:pPr>
               <w:cnfStyle w:val="000000100000" w:firstRow="0" w:lastRow="0" w:firstColumn="0" w:lastColumn="0" w:oddVBand="0" w:evenVBand="0" w:oddHBand="1" w:evenHBand="0" w:firstRowFirstColumn="0" w:firstRowLastColumn="0" w:lastRowFirstColumn="0" w:lastRowLastColumn="0"/>
             </w:pPr>
+            <w:proofErr w:type="spellStart"/>
             <w:r>
               <w:t>Home</w:t>
             </w:r>
+            <w:proofErr w:type="spellEnd"/>
           </w:p>
         </w:tc>
       </w:tr>
@@ -1323,6 +1492,8 @@
                 <w:i/>
               </w:rPr>
             </w:pPr>
+            <w:proofErr w:type="spellStart"/>
+            <w:proofErr w:type="gramStart"/>
             <w:r>
               <w:rPr>
                 <w:i/>
@@ -1330,6 +1501,8 @@
               <w:lastRenderedPageBreak/>
               <w:t>prdStoreIdOnCkies</w:t>
             </w:r>
+            <w:proofErr w:type="spellEnd"/>
+            <w:proofErr w:type="gramEnd"/>
           </w:p>
         </w:tc>
         <w:tc>
@@ -1341,8 +1514,13 @@
               <w:cnfStyle w:val="000000000000" w:firstRow="0" w:lastRow="0" w:firstColumn="0" w:lastColumn="0" w:oddVBand="0" w:evenVBand="0" w:oddHBand="0" w:evenHBand="0" w:firstRowFirstColumn="0" w:firstRowLastColumn="0" w:lastRowFirstColumn="0" w:lastRowLastColumn="0"/>
             </w:pPr>
             <w:r>
-              <w:t>Salva os Ids nos cookies</w:t>
-            </w:r>
+              <w:t xml:space="preserve">Salva os Ids nos </w:t>
+            </w:r>
+            <w:proofErr w:type="gramStart"/>
+            <w:r>
+              <w:t>cookies</w:t>
+            </w:r>
+            <w:proofErr w:type="gramEnd"/>
           </w:p>
         </w:tc>
         <w:tc>
@@ -1391,12 +1569,16 @@
                 <w:i/>
               </w:rPr>
             </w:pPr>
+            <w:proofErr w:type="spellStart"/>
+            <w:proofErr w:type="gramStart"/>
             <w:r>
               <w:rPr>
                 <w:i/>
               </w:rPr>
               <w:t>prdGetBuy</w:t>
             </w:r>
+            <w:proofErr w:type="spellEnd"/>
+            <w:proofErr w:type="gramEnd"/>
           </w:p>
         </w:tc>
         <w:tc>
@@ -1407,8 +1589,13 @@
             <w:pPr>
               <w:cnfStyle w:val="000000100000" w:firstRow="0" w:lastRow="0" w:firstColumn="0" w:lastColumn="0" w:oddVBand="0" w:evenVBand="0" w:oddHBand="1" w:evenHBand="0" w:firstRowFirstColumn="0" w:firstRowLastColumn="0" w:lastRowFirstColumn="0" w:lastRowLastColumn="0"/>
             </w:pPr>
-            <w:r>
-              <w:t>Obtem a compra</w:t>
+            <w:proofErr w:type="spellStart"/>
+            <w:r>
+              <w:t>Obtem</w:t>
+            </w:r>
+            <w:proofErr w:type="spellEnd"/>
+            <w:r>
+              <w:t xml:space="preserve"> a compra</w:t>
             </w:r>
           </w:p>
         </w:tc>
@@ -1455,12 +1642,16 @@
                 <w:i/>
               </w:rPr>
             </w:pPr>
+            <w:proofErr w:type="spellStart"/>
+            <w:proofErr w:type="gramStart"/>
             <w:r>
               <w:rPr>
                 <w:i/>
               </w:rPr>
               <w:t>prdSetCatgCkies</w:t>
             </w:r>
+            <w:proofErr w:type="spellEnd"/>
+            <w:proofErr w:type="gramEnd"/>
           </w:p>
         </w:tc>
         <w:tc>
@@ -1472,7 +1663,15 @@
               <w:cnfStyle w:val="000000000000" w:firstRow="0" w:lastRow="0" w:firstColumn="0" w:lastColumn="0" w:oddVBand="0" w:evenVBand="0" w:oddHBand="0" w:evenHBand="0" w:firstRowFirstColumn="0" w:firstRowLastColumn="0" w:lastRowFirstColumn="0" w:lastRowLastColumn="0"/>
             </w:pPr>
             <w:r>
-              <w:t>Guarda um cookie com a categoria</w:t>
+              <w:t xml:space="preserve">Guarda um </w:t>
+            </w:r>
+            <w:proofErr w:type="gramStart"/>
+            <w:r>
+              <w:t>cookie</w:t>
+            </w:r>
+            <w:proofErr w:type="gramEnd"/>
+            <w:r>
+              <w:t xml:space="preserve"> com a categoria</w:t>
             </w:r>
           </w:p>
         </w:tc>
@@ -1514,12 +1713,36 @@
         <w:pStyle w:val="Heading2"/>
       </w:pPr>
       <w:r>
-        <w:t>Ações disparados por click:</w:t>
-      </w:r>
-    </w:p>
-    <w:p>
-      <w:r>
-        <w:t>As seguintes açoes serão disparadas por clicks de botões específicos</w:t>
+        <w:t xml:space="preserve">Ações disparados por </w:t>
+      </w:r>
+      <w:proofErr w:type="spellStart"/>
+      <w:r>
+        <w:t>click</w:t>
+      </w:r>
+      <w:proofErr w:type="spellEnd"/>
+      <w:r>
+        <w:t>:</w:t>
+      </w:r>
+    </w:p>
+    <w:p>
+      <w:r>
+        <w:t xml:space="preserve">As seguintes </w:t>
+      </w:r>
+      <w:proofErr w:type="spellStart"/>
+      <w:r>
+        <w:t>açoes</w:t>
+      </w:r>
+      <w:proofErr w:type="spellEnd"/>
+      <w:r>
+        <w:t xml:space="preserve"> serão disparadas por </w:t>
+      </w:r>
+      <w:proofErr w:type="spellStart"/>
+      <w:r>
+        <w:t>clicks</w:t>
+      </w:r>
+      <w:proofErr w:type="spellEnd"/>
+      <w:r>
+        <w:t xml:space="preserve"> de botões específicos</w:t>
       </w:r>
     </w:p>
     <w:p>
@@ -1531,11 +1754,24 @@
         </w:numPr>
       </w:pPr>
       <w:r>
-        <w:t>Comprar – Quando este botão for acionado, o produto será adicionado imediatamente ao carrinho de compras. O Toast do carrinho será exibido. Se o produto atual já estiver no carrinho, Um dialog será aberto. Este dialog</w:t>
+        <w:t xml:space="preserve">Comprar – Quando este botão for acionado, o produto será adicionado imediatamente ao carrinho de compras. O Toast do carrinho será exibido. Se o produto atual já estiver no carrinho, Um </w:t>
+      </w:r>
+      <w:proofErr w:type="spellStart"/>
+      <w:r>
+        <w:t>dialog</w:t>
+      </w:r>
+      <w:proofErr w:type="spellEnd"/>
+      <w:r>
+        <w:t xml:space="preserve"> será aberto. Este </w:t>
+      </w:r>
+      <w:proofErr w:type="gramStart"/>
+      <w:r>
+        <w:t>dialog</w:t>
       </w:r>
       <w:r>
         <w:t>o</w:t>
       </w:r>
+      <w:proofErr w:type="gramEnd"/>
       <w:r>
         <w:t xml:space="preserve"> irá exibir a mensagem “PRODUTO JÄ SE ENCONTRA NO CARRINHO.</w:t>
       </w:r>
@@ -1685,7 +1921,15 @@
         <w:t>Deve ser e</w:t>
       </w:r>
       <w:r>
-        <w:t>xibido por mouseover no ícone do carrinho na barra de navegação</w:t>
+        <w:t xml:space="preserve">xibido por </w:t>
+      </w:r>
+      <w:proofErr w:type="spellStart"/>
+      <w:r>
+        <w:t>mouseover</w:t>
+      </w:r>
+      <w:proofErr w:type="spellEnd"/>
+      <w:r>
+        <w:t xml:space="preserve"> no ícone do carrinho na barra de navegação</w:t>
       </w:r>
     </w:p>
     <w:p>
@@ -1697,10 +1941,18 @@
         </w:numPr>
       </w:pPr>
       <w:r>
-        <w:t>Deve ser  e</w:t>
-      </w:r>
-      <w:r>
-        <w:t>xibido quando for adicionado um novo produto</w:t>
+        <w:t xml:space="preserve">Deve </w:t>
+      </w:r>
+      <w:proofErr w:type="gramStart"/>
+      <w:r>
+        <w:t>ser  e</w:t>
+      </w:r>
+      <w:r>
+        <w:t>xibido</w:t>
+      </w:r>
+      <w:proofErr w:type="gramEnd"/>
+      <w:r>
+        <w:t xml:space="preserve"> quando for adicionado um novo produto</w:t>
       </w:r>
     </w:p>
     <w:p>
@@ -1739,7 +1991,15 @@
         </w:numPr>
       </w:pPr>
       <w:r>
-        <w:t xml:space="preserve">Exibir 5 produtos por pág </w:t>
+        <w:t xml:space="preserve">Exibir 5 produtos por </w:t>
+      </w:r>
+      <w:proofErr w:type="spellStart"/>
+      <w:r>
+        <w:t>pág</w:t>
+      </w:r>
+      <w:proofErr w:type="spellEnd"/>
+      <w:r>
+        <w:t xml:space="preserve"> </w:t>
       </w:r>
     </w:p>
     <w:p>
@@ -1750,8 +2010,21 @@
           <w:numId w:val="2"/>
         </w:numPr>
       </w:pPr>
-      <w:r>
-        <w:t>Links para acessar detalhes de cada um dos produtos</w:t>
+      <w:proofErr w:type="gramStart"/>
+      <w:r>
+        <w:t>Links para</w:t>
+      </w:r>
+      <w:proofErr w:type="gramEnd"/>
+      <w:r>
+        <w:t xml:space="preserve"> </w:t>
+      </w:r>
+      <w:proofErr w:type="spellStart"/>
+      <w:r>
+        <w:t>acessar</w:t>
+      </w:r>
+      <w:proofErr w:type="spellEnd"/>
+      <w:r>
+        <w:t xml:space="preserve"> detalhes de cada um dos produtos</w:t>
       </w:r>
     </w:p>
     <w:p>
@@ -1763,7 +2036,20 @@
         </w:numPr>
       </w:pPr>
       <w:r>
-        <w:t>Botão para acessar  o carrinho</w:t>
+        <w:t xml:space="preserve">Botão para </w:t>
+      </w:r>
+      <w:proofErr w:type="spellStart"/>
+      <w:proofErr w:type="gramStart"/>
+      <w:r>
+        <w:t>acessar</w:t>
+      </w:r>
+      <w:proofErr w:type="spellEnd"/>
+      <w:r>
+        <w:t xml:space="preserve">  o</w:t>
+      </w:r>
+      <w:proofErr w:type="gramEnd"/>
+      <w:r>
+        <w:t xml:space="preserve"> carrinho</w:t>
       </w:r>
     </w:p>
     <w:p>
@@ -1779,51 +2065,92 @@
       <w:pPr>
         <w:pStyle w:val="Heading1"/>
       </w:pPr>
-      <w:r>
-        <w:t>Area na barra de tarefas que exibe Ícone de carrinho e a quantidade de produtos no carrin</w:t>
-      </w:r>
+      <w:proofErr w:type="spellStart"/>
+      <w:r>
+        <w:t>Area</w:t>
+      </w:r>
+      <w:proofErr w:type="spellEnd"/>
+      <w:r>
+        <w:t xml:space="preserve"> na barra de tarefas que exibe Ícone de carrinho e a quantidade de produtos no </w:t>
+      </w:r>
+      <w:proofErr w:type="spellStart"/>
+      <w:r>
+        <w:t>carrin</w:t>
+      </w:r>
+      <w:proofErr w:type="spellEnd"/>
     </w:p>
     <w:p>
       <w:pPr>
         <w:pStyle w:val="Heading1"/>
       </w:pPr>
+      <w:proofErr w:type="spellStart"/>
+      <w:proofErr w:type="gramStart"/>
       <w:r>
         <w:t>ho</w:t>
       </w:r>
+      <w:proofErr w:type="spellEnd"/>
+      <w:proofErr w:type="gramEnd"/>
     </w:p>
     <w:p/>
     <w:p>
       <w:pPr>
         <w:pStyle w:val="Heading1"/>
       </w:pPr>
-      <w:r>
-        <w:t>definição das funções</w:t>
+      <w:proofErr w:type="gramStart"/>
+      <w:r>
+        <w:t>definição</w:t>
+      </w:r>
+      <w:proofErr w:type="gramEnd"/>
+      <w:r>
+        <w:t xml:space="preserve"> das funções</w:t>
       </w:r>
     </w:p>
     <w:p>
       <w:pPr>
         <w:pStyle w:val="Heading2"/>
       </w:pPr>
+      <w:proofErr w:type="spellStart"/>
+      <w:proofErr w:type="gramStart"/>
       <w:r>
         <w:t>prdKartRemItem</w:t>
       </w:r>
-      <w:r>
-        <w:t>(index)</w:t>
-      </w:r>
-    </w:p>
-    <w:p>
-      <w:r>
-        <w:t xml:space="preserve">Remove um item no carrinho. </w:t>
-      </w:r>
-      <w:r>
-        <w:t xml:space="preserve"> A função recebe como argumento o </w:t>
-      </w:r>
+      <w:proofErr w:type="spellEnd"/>
+      <w:proofErr w:type="gramEnd"/>
+      <w:r>
+        <w:t>(</w:t>
+      </w:r>
+      <w:proofErr w:type="spellStart"/>
+      <w:r>
+        <w:t>index</w:t>
+      </w:r>
+      <w:proofErr w:type="spellEnd"/>
+      <w:r>
+        <w:t>)</w:t>
+      </w:r>
+    </w:p>
+    <w:p>
+      <w:r>
+        <w:t xml:space="preserve">Remove um item no </w:t>
+      </w:r>
+      <w:proofErr w:type="gramStart"/>
+      <w:r>
+        <w:t xml:space="preserve">carrinho. </w:t>
+      </w:r>
+      <w:r>
+        <w:t xml:space="preserve"> </w:t>
+      </w:r>
+      <w:proofErr w:type="gramEnd"/>
+      <w:r>
+        <w:t xml:space="preserve">A função recebe como argumento o </w:t>
+      </w:r>
+      <w:proofErr w:type="spellStart"/>
       <w:r>
         <w:rPr>
           <w:i/>
         </w:rPr>
         <w:t>index</w:t>
       </w:r>
+      <w:proofErr w:type="spellEnd"/>
       <w:r>
         <w:t xml:space="preserve"> da posição do item no carrinho. </w:t>
       </w:r>
@@ -1839,14 +2166,21 @@
       <w:r>
         <w:t xml:space="preserve">Esta </w:t>
       </w:r>
-      <w:r>
-        <w:t>eve ser atualizado a variável de serviço que guarda o número de itens no carrinho.</w:t>
+      <w:proofErr w:type="spellStart"/>
+      <w:r>
+        <w:t>eve</w:t>
+      </w:r>
+      <w:proofErr w:type="spellEnd"/>
+      <w:r>
+        <w:t xml:space="preserve"> ser atualizado a variável de serviço que guarda o número de itens no carrinho.</w:t>
       </w:r>
     </w:p>
     <w:p>
       <w:pPr>
         <w:pStyle w:val="Heading2"/>
       </w:pPr>
+      <w:proofErr w:type="spellStart"/>
+      <w:proofErr w:type="gramStart"/>
       <w:r>
         <w:t>prd</w:t>
       </w:r>
@@ -1856,6 +2190,8 @@
       <w:r>
         <w:t>Checkout</w:t>
       </w:r>
+      <w:proofErr w:type="spellEnd"/>
+      <w:proofErr w:type="gramEnd"/>
       <w:r>
         <w:t>()</w:t>
       </w:r>
@@ -1880,7 +2216,39 @@
         </w:numPr>
       </w:pPr>
       <w:r>
-        <w:t>Verificar se o usuário está logado. Se o usuário estiver logado, continuar para o procedimento. Se o usuário não estiver logado, abrir a pagina de login</w:t>
+        <w:t xml:space="preserve">Verificar se o usuário está </w:t>
+      </w:r>
+      <w:proofErr w:type="spellStart"/>
+      <w:r>
+        <w:t>logado</w:t>
+      </w:r>
+      <w:proofErr w:type="spellEnd"/>
+      <w:r>
+        <w:t xml:space="preserve">. Se o usuário estiver </w:t>
+      </w:r>
+      <w:proofErr w:type="spellStart"/>
+      <w:r>
+        <w:t>logado</w:t>
+      </w:r>
+      <w:proofErr w:type="spellEnd"/>
+      <w:r>
+        <w:t xml:space="preserve">, continuar para o procedimento. Se o usuário não estiver </w:t>
+      </w:r>
+      <w:proofErr w:type="spellStart"/>
+      <w:r>
+        <w:t>logado</w:t>
+      </w:r>
+      <w:proofErr w:type="spellEnd"/>
+      <w:r>
+        <w:t xml:space="preserve">, abrir a </w:t>
+      </w:r>
+      <w:proofErr w:type="gramStart"/>
+      <w:r>
+        <w:t>pagina</w:t>
+      </w:r>
+      <w:proofErr w:type="gramEnd"/>
+      <w:r>
+        <w:t xml:space="preserve"> de login</w:t>
       </w:r>
     </w:p>
     <w:p>
@@ -1892,8 +2260,13 @@
         </w:numPr>
       </w:pPr>
       <w:r>
-        <w:t>Ao finalizar a compra, ir para a página que pergunta se gostaria de continuar comprando ou voltar para home</w:t>
-      </w:r>
+        <w:t xml:space="preserve">Ao finalizar a compra, ir para a página que pergunta se gostaria de continuar comprando ou voltar para </w:t>
+      </w:r>
+      <w:proofErr w:type="spellStart"/>
+      <w:r>
+        <w:t>home</w:t>
+      </w:r>
+      <w:proofErr w:type="spellEnd"/>
     </w:p>
     <w:p>
       <w:pPr>
@@ -1911,13 +2284,26 @@
       <w:pPr>
         <w:pStyle w:val="Heading1"/>
       </w:pPr>
-      <w:r>
-        <w:t>Pagina de listagem de produtos</w:t>
-      </w:r>
-    </w:p>
-    <w:p>
-      <w:r>
-        <w:t>A pagina de listagem de produtos será composto pelos seguintes elementos:</w:t>
+      <w:proofErr w:type="gramStart"/>
+      <w:r>
+        <w:t>Pagina</w:t>
+      </w:r>
+      <w:proofErr w:type="gramEnd"/>
+      <w:r>
+        <w:t xml:space="preserve"> de listagem de produtos</w:t>
+      </w:r>
+    </w:p>
+    <w:p>
+      <w:r>
+        <w:t xml:space="preserve">A </w:t>
+      </w:r>
+      <w:proofErr w:type="gramStart"/>
+      <w:r>
+        <w:t>pagina</w:t>
+      </w:r>
+      <w:proofErr w:type="gramEnd"/>
+      <w:r>
+        <w:t xml:space="preserve"> de listagem de produtos será composto pelos seguintes elementos:</w:t>
       </w:r>
     </w:p>
     <w:p>
@@ -1929,7 +2315,23 @@
         </w:numPr>
       </w:pPr>
       <w:r>
-        <w:t>Listar todos os elementos da categoria selecionada no formato de tabela com os  seus respectivos atributos</w:t>
+        <w:t xml:space="preserve">Listar todos os elementos da categoria selecionada no formato de tabela com </w:t>
+      </w:r>
+      <w:proofErr w:type="gramStart"/>
+      <w:r>
+        <w:t>os  seus</w:t>
+      </w:r>
+      <w:proofErr w:type="gramEnd"/>
+      <w:r>
+        <w:t xml:space="preserve"> </w:t>
+      </w:r>
+      <w:proofErr w:type="spellStart"/>
+      <w:r>
+        <w:t>respectivos</w:t>
+      </w:r>
+      <w:proofErr w:type="spellEnd"/>
+      <w:r>
+        <w:t xml:space="preserve"> atributos</w:t>
       </w:r>
     </w:p>
     <w:p>
@@ -1995,16 +2397,10 @@
     <w:p>
       <w:pPr>
         <w:pStyle w:val="ListParagraph"/>
-        <w:numPr>
-          <w:ilvl w:val="0"/>
-          <w:numId w:val="8"/>
-        </w:numPr>
-      </w:pPr>
-      <w:r>
-        <w:t>per</w:t>
-      </w:r>
-      <w:bookmarkStart w:id="0" w:name="_GoBack"/>
-      <w:bookmarkEnd w:id="0"/>
+      </w:pPr>
+      <w:r>
+        <w:t xml:space="preserve"> </w:t>
+      </w:r>
     </w:p>
     <w:p>
       <w:pPr>
@@ -2030,7 +2426,15 @@
         </w:numPr>
       </w:pPr>
       <w:r>
-        <w:t>Escolher o numero de produtos por pagina</w:t>
+        <w:t xml:space="preserve">Escolher o </w:t>
+      </w:r>
+      <w:proofErr w:type="gramStart"/>
+      <w:r>
+        <w:t>numero</w:t>
+      </w:r>
+      <w:proofErr w:type="gramEnd"/>
+      <w:r>
+        <w:t xml:space="preserve"> de produtos por pagina</w:t>
       </w:r>
     </w:p>
     <w:p>
@@ -2042,6 +2446,969 @@
         </w:numPr>
       </w:pPr>
     </w:p>
+    <w:p>
+      <w:pPr>
+        <w:pStyle w:val="Heading1"/>
+        <w:numPr>
+          <w:ilvl w:val="0"/>
+          <w:numId w:val="10"/>
+        </w:numPr>
+      </w:pPr>
+      <w:r>
+        <w:lastRenderedPageBreak/>
+        <w:t>Usuário</w:t>
+      </w:r>
+    </w:p>
+    <w:p>
+      <w:pPr>
+        <w:pStyle w:val="Heading1"/>
+        <w:numPr>
+          <w:ilvl w:val="1"/>
+          <w:numId w:val="11"/>
+        </w:numPr>
+      </w:pPr>
+      <w:r>
+        <w:t>Login</w:t>
+      </w:r>
+    </w:p>
+    <w:p>
+      <w:pPr>
+        <w:pStyle w:val="Heading2"/>
+        <w:numPr>
+          <w:ilvl w:val="2"/>
+          <w:numId w:val="11"/>
+        </w:numPr>
+      </w:pPr>
+      <w:r>
+        <w:t>Redireccionamento para login</w:t>
+      </w:r>
+    </w:p>
+    <w:p>
+      <w:pPr>
+        <w:ind w:left="708"/>
+      </w:pPr>
+      <w:r>
+        <w:t>O usuário deve ser redirecionando para a página de login nas seguintes condições</w:t>
+      </w:r>
+    </w:p>
+    <w:p>
+      <w:pPr>
+        <w:pStyle w:val="ListParagraph"/>
+        <w:numPr>
+          <w:ilvl w:val="2"/>
+          <w:numId w:val="12"/>
+        </w:numPr>
+      </w:pPr>
+      <w:r>
+        <w:t xml:space="preserve">Tentar </w:t>
+      </w:r>
+      <w:proofErr w:type="spellStart"/>
+      <w:r>
+        <w:t>acessar</w:t>
+      </w:r>
+      <w:proofErr w:type="spellEnd"/>
+      <w:r>
+        <w:t xml:space="preserve"> a página “meus pedidos”</w:t>
+      </w:r>
+    </w:p>
+    <w:p>
+      <w:pPr>
+        <w:pStyle w:val="ListParagraph"/>
+        <w:numPr>
+          <w:ilvl w:val="2"/>
+          <w:numId w:val="12"/>
+        </w:numPr>
+      </w:pPr>
+      <w:r>
+        <w:t>Na finalização da compra</w:t>
+      </w:r>
+    </w:p>
+    <w:p>
+      <w:pPr>
+        <w:pStyle w:val="ListParagraph"/>
+        <w:numPr>
+          <w:ilvl w:val="2"/>
+          <w:numId w:val="12"/>
+        </w:numPr>
+      </w:pPr>
+      <w:r>
+        <w:t>Avaliar um produto</w:t>
+      </w:r>
+    </w:p>
+    <w:p>
+      <w:pPr>
+        <w:pStyle w:val="Heading1"/>
+        <w:numPr>
+          <w:ilvl w:val="0"/>
+          <w:numId w:val="12"/>
+        </w:numPr>
+      </w:pPr>
+      <w:r>
+        <w:t>Cadastro</w:t>
+      </w:r>
+    </w:p>
+    <w:p>
+      <w:pPr>
+        <w:ind w:firstLine="360"/>
+      </w:pPr>
+      <w:r>
+        <w:t xml:space="preserve">Página para cadastro de usuários. Será composto </w:t>
+      </w:r>
+      <w:proofErr w:type="gramStart"/>
+      <w:r>
+        <w:t>por</w:t>
+      </w:r>
+      <w:proofErr w:type="gramEnd"/>
+      <w:r>
+        <w:t xml:space="preserve"> </w:t>
+      </w:r>
+    </w:p>
+    <w:p>
+      <w:pPr>
+        <w:ind w:firstLine="360"/>
+      </w:pPr>
+      <w:r>
+        <w:t xml:space="preserve"> </w:t>
+      </w:r>
+    </w:p>
+    <w:p/>
+    <w:p>
+      <w:pPr>
+        <w:pStyle w:val="Heading1"/>
+        <w:numPr>
+          <w:ilvl w:val="1"/>
+          <w:numId w:val="11"/>
+        </w:numPr>
+      </w:pPr>
+      <w:r>
+        <w:t>Página do usuário</w:t>
+      </w:r>
+    </w:p>
+    <w:p/>
+    <w:p>
+      <w:proofErr w:type="spellStart"/>
+      <w:r>
+        <w:t>Servico</w:t>
+      </w:r>
+      <w:proofErr w:type="spellEnd"/>
+      <w:r>
+        <w:t xml:space="preserve"> do usuário</w:t>
+      </w:r>
+    </w:p>
+    <w:tbl>
+      <w:tblPr>
+        <w:tblStyle w:val="GridTable4-Accent5"/>
+        <w:tblW w:w="9803" w:type="dxa"/>
+        <w:tblLook w:val="04A0" w:firstRow="1" w:lastRow="0" w:firstColumn="1" w:lastColumn="0" w:noHBand="0" w:noVBand="1"/>
+      </w:tblPr>
+      <w:tblGrid>
+        <w:gridCol w:w="3305"/>
+        <w:gridCol w:w="1809"/>
+        <w:gridCol w:w="1524"/>
+        <w:gridCol w:w="1801"/>
+        <w:gridCol w:w="1364"/>
+      </w:tblGrid>
+      <w:tr>
+        <w:trPr>
+          <w:cnfStyle w:val="100000000000" w:firstRow="1" w:lastRow="0" w:firstColumn="0" w:lastColumn="0" w:oddVBand="0" w:evenVBand="0" w:oddHBand="0" w:evenHBand="0" w:firstRowFirstColumn="0" w:firstRowLastColumn="0" w:lastRowFirstColumn="0" w:lastRowLastColumn="0"/>
+        </w:trPr>
+        <w:tc>
+          <w:tcPr>
+            <w:cnfStyle w:val="001000000000" w:firstRow="0" w:lastRow="0" w:firstColumn="1" w:lastColumn="0" w:oddVBand="0" w:evenVBand="0" w:oddHBand="0" w:evenHBand="0" w:firstRowFirstColumn="0" w:firstRowLastColumn="0" w:lastRowFirstColumn="0" w:lastRowLastColumn="0"/>
+            <w:tcW w:w="0" w:type="auto"/>
+          </w:tcPr>
+          <w:p>
+            <w:r>
+              <w:t>Método</w:t>
+            </w:r>
+          </w:p>
+        </w:tc>
+        <w:tc>
+          <w:tcPr>
+            <w:tcW w:w="0" w:type="auto"/>
+          </w:tcPr>
+          <w:p>
+            <w:pPr>
+              <w:cnfStyle w:val="100000000000" w:firstRow="1" w:lastRow="0" w:firstColumn="0" w:lastColumn="0" w:oddVBand="0" w:evenVBand="0" w:oddHBand="0" w:evenHBand="0" w:firstRowFirstColumn="0" w:firstRowLastColumn="0" w:lastRowFirstColumn="0" w:lastRowLastColumn="0"/>
+            </w:pPr>
+            <w:r>
+              <w:t>Descrição</w:t>
+            </w:r>
+          </w:p>
+        </w:tc>
+        <w:tc>
+          <w:tcPr>
+            <w:tcW w:w="1524" w:type="dxa"/>
+          </w:tcPr>
+          <w:p>
+            <w:pPr>
+              <w:cnfStyle w:val="100000000000" w:firstRow="1" w:lastRow="0" w:firstColumn="0" w:lastColumn="0" w:oddVBand="0" w:evenVBand="0" w:oddHBand="0" w:evenHBand="0" w:firstRowFirstColumn="0" w:firstRowLastColumn="0" w:lastRowFirstColumn="0" w:lastRowLastColumn="0"/>
+            </w:pPr>
+            <w:r>
+              <w:t>Tipo</w:t>
+            </w:r>
+          </w:p>
+        </w:tc>
+        <w:tc>
+          <w:tcPr>
+            <w:tcW w:w="0" w:type="auto"/>
+          </w:tcPr>
+          <w:p>
+            <w:pPr>
+              <w:cnfStyle w:val="100000000000" w:firstRow="1" w:lastRow="0" w:firstColumn="0" w:lastColumn="0" w:oddVBand="0" w:evenVBand="0" w:oddHBand="0" w:evenHBand="0" w:firstRowFirstColumn="0" w:firstRowLastColumn="0" w:lastRowFirstColumn="0" w:lastRowLastColumn="0"/>
+            </w:pPr>
+            <w:r>
+              <w:t>Categoria</w:t>
+            </w:r>
+          </w:p>
+        </w:tc>
+        <w:tc>
+          <w:tcPr>
+            <w:tcW w:w="0" w:type="auto"/>
+          </w:tcPr>
+          <w:p>
+            <w:pPr>
+              <w:cnfStyle w:val="100000000000" w:firstRow="1" w:lastRow="0" w:firstColumn="0" w:lastColumn="0" w:oddVBand="0" w:evenVBand="0" w:oddHBand="0" w:evenHBand="0" w:firstRowFirstColumn="0" w:firstRowLastColumn="0" w:lastRowFirstColumn="0" w:lastRowLastColumn="0"/>
+            </w:pPr>
+            <w:r>
+              <w:t>Página</w:t>
+            </w:r>
+          </w:p>
+        </w:tc>
+      </w:tr>
+      <w:tr>
+        <w:trPr>
+          <w:cnfStyle w:val="000000100000" w:firstRow="0" w:lastRow="0" w:firstColumn="0" w:lastColumn="0" w:oddVBand="0" w:evenVBand="0" w:oddHBand="1" w:evenHBand="0" w:firstRowFirstColumn="0" w:firstRowLastColumn="0" w:lastRowFirstColumn="0" w:lastRowLastColumn="0"/>
+        </w:trPr>
+        <w:tc>
+          <w:tcPr>
+            <w:cnfStyle w:val="001000000000" w:firstRow="0" w:lastRow="0" w:firstColumn="1" w:lastColumn="0" w:oddVBand="0" w:evenVBand="0" w:oddHBand="0" w:evenHBand="0" w:firstRowFirstColumn="0" w:firstRowLastColumn="0" w:lastRowFirstColumn="0" w:lastRowLastColumn="0"/>
+            <w:tcW w:w="0" w:type="auto"/>
+          </w:tcPr>
+          <w:p>
+            <w:pPr>
+              <w:rPr>
+                <w:i/>
+              </w:rPr>
+            </w:pPr>
+            <w:proofErr w:type="spellStart"/>
+            <w:proofErr w:type="gramStart"/>
+            <w:r>
+              <w:rPr>
+                <w:i/>
+              </w:rPr>
+              <w:t>usr.login.getLogin</w:t>
+            </w:r>
+            <w:proofErr w:type="spellEnd"/>
+            <w:proofErr w:type="gramEnd"/>
+          </w:p>
+        </w:tc>
+        <w:tc>
+          <w:tcPr>
+            <w:tcW w:w="0" w:type="auto"/>
+          </w:tcPr>
+          <w:p>
+            <w:pPr>
+              <w:cnfStyle w:val="000000100000" w:firstRow="0" w:lastRow="0" w:firstColumn="0" w:lastColumn="0" w:oddVBand="0" w:evenVBand="0" w:oddHBand="1" w:evenHBand="0" w:firstRowFirstColumn="0" w:firstRowLastColumn="0" w:lastRowFirstColumn="0" w:lastRowLastColumn="0"/>
+            </w:pPr>
+          </w:p>
+        </w:tc>
+        <w:tc>
+          <w:tcPr>
+            <w:tcW w:w="1524" w:type="dxa"/>
+          </w:tcPr>
+          <w:p>
+            <w:pPr>
+              <w:cnfStyle w:val="000000100000" w:firstRow="0" w:lastRow="0" w:firstColumn="0" w:lastColumn="0" w:oddVBand="0" w:evenVBand="0" w:oddHBand="1" w:evenHBand="0" w:firstRowFirstColumn="0" w:firstRowLastColumn="0" w:lastRowFirstColumn="0" w:lastRowLastColumn="0"/>
+            </w:pPr>
+          </w:p>
+        </w:tc>
+        <w:tc>
+          <w:tcPr>
+            <w:tcW w:w="0" w:type="auto"/>
+          </w:tcPr>
+          <w:p>
+            <w:pPr>
+              <w:cnfStyle w:val="000000100000" w:firstRow="0" w:lastRow="0" w:firstColumn="0" w:lastColumn="0" w:oddVBand="0" w:evenVBand="0" w:oddHBand="1" w:evenHBand="0" w:firstRowFirstColumn="0" w:firstRowLastColumn="0" w:lastRowFirstColumn="0" w:lastRowLastColumn="0"/>
+            </w:pPr>
+          </w:p>
+        </w:tc>
+        <w:tc>
+          <w:tcPr>
+            <w:tcW w:w="0" w:type="auto"/>
+          </w:tcPr>
+          <w:p>
+            <w:pPr>
+              <w:cnfStyle w:val="000000100000" w:firstRow="0" w:lastRow="0" w:firstColumn="0" w:lastColumn="0" w:oddVBand="0" w:evenVBand="0" w:oddHBand="1" w:evenHBand="0" w:firstRowFirstColumn="0" w:firstRowLastColumn="0" w:lastRowFirstColumn="0" w:lastRowLastColumn="0"/>
+            </w:pPr>
+          </w:p>
+        </w:tc>
+      </w:tr>
+      <w:tr>
+        <w:tc>
+          <w:tcPr>
+            <w:cnfStyle w:val="001000000000" w:firstRow="0" w:lastRow="0" w:firstColumn="1" w:lastColumn="0" w:oddVBand="0" w:evenVBand="0" w:oddHBand="0" w:evenHBand="0" w:firstRowFirstColumn="0" w:firstRowLastColumn="0" w:lastRowFirstColumn="0" w:lastRowLastColumn="0"/>
+            <w:tcW w:w="0" w:type="auto"/>
+          </w:tcPr>
+          <w:p>
+            <w:pPr>
+              <w:rPr>
+                <w:i/>
+              </w:rPr>
+            </w:pPr>
+            <w:proofErr w:type="spellStart"/>
+            <w:proofErr w:type="gramStart"/>
+            <w:r>
+              <w:rPr>
+                <w:i/>
+              </w:rPr>
+              <w:t>u</w:t>
+            </w:r>
+            <w:r>
+              <w:rPr>
+                <w:i/>
+              </w:rPr>
+              <w:t>sr.login.get</w:t>
+            </w:r>
+            <w:r>
+              <w:rPr>
+                <w:i/>
+              </w:rPr>
+              <w:t>Logout</w:t>
+            </w:r>
+            <w:proofErr w:type="spellEnd"/>
+            <w:proofErr w:type="gramEnd"/>
+          </w:p>
+        </w:tc>
+        <w:tc>
+          <w:tcPr>
+            <w:tcW w:w="0" w:type="auto"/>
+          </w:tcPr>
+          <w:p>
+            <w:pPr>
+              <w:cnfStyle w:val="000000000000" w:firstRow="0" w:lastRow="0" w:firstColumn="0" w:lastColumn="0" w:oddVBand="0" w:evenVBand="0" w:oddHBand="0" w:evenHBand="0" w:firstRowFirstColumn="0" w:firstRowLastColumn="0" w:lastRowFirstColumn="0" w:lastRowLastColumn="0"/>
+            </w:pPr>
+          </w:p>
+        </w:tc>
+        <w:tc>
+          <w:tcPr>
+            <w:tcW w:w="1524" w:type="dxa"/>
+          </w:tcPr>
+          <w:p>
+            <w:pPr>
+              <w:cnfStyle w:val="000000000000" w:firstRow="0" w:lastRow="0" w:firstColumn="0" w:lastColumn="0" w:oddVBand="0" w:evenVBand="0" w:oddHBand="0" w:evenHBand="0" w:firstRowFirstColumn="0" w:firstRowLastColumn="0" w:lastRowFirstColumn="0" w:lastRowLastColumn="0"/>
+            </w:pPr>
+          </w:p>
+        </w:tc>
+        <w:tc>
+          <w:tcPr>
+            <w:tcW w:w="0" w:type="auto"/>
+          </w:tcPr>
+          <w:p>
+            <w:pPr>
+              <w:cnfStyle w:val="000000000000" w:firstRow="0" w:lastRow="0" w:firstColumn="0" w:lastColumn="0" w:oddVBand="0" w:evenVBand="0" w:oddHBand="0" w:evenHBand="0" w:firstRowFirstColumn="0" w:firstRowLastColumn="0" w:lastRowFirstColumn="0" w:lastRowLastColumn="0"/>
+            </w:pPr>
+          </w:p>
+        </w:tc>
+        <w:tc>
+          <w:tcPr>
+            <w:tcW w:w="0" w:type="auto"/>
+          </w:tcPr>
+          <w:p>
+            <w:pPr>
+              <w:cnfStyle w:val="000000000000" w:firstRow="0" w:lastRow="0" w:firstColumn="0" w:lastColumn="0" w:oddVBand="0" w:evenVBand="0" w:oddHBand="0" w:evenHBand="0" w:firstRowFirstColumn="0" w:firstRowLastColumn="0" w:lastRowFirstColumn="0" w:lastRowLastColumn="0"/>
+            </w:pPr>
+          </w:p>
+        </w:tc>
+      </w:tr>
+      <w:tr>
+        <w:trPr>
+          <w:cnfStyle w:val="000000100000" w:firstRow="0" w:lastRow="0" w:firstColumn="0" w:lastColumn="0" w:oddVBand="0" w:evenVBand="0" w:oddHBand="1" w:evenHBand="0" w:firstRowFirstColumn="0" w:firstRowLastColumn="0" w:lastRowFirstColumn="0" w:lastRowLastColumn="0"/>
+        </w:trPr>
+        <w:tc>
+          <w:tcPr>
+            <w:cnfStyle w:val="001000000000" w:firstRow="0" w:lastRow="0" w:firstColumn="1" w:lastColumn="0" w:oddVBand="0" w:evenVBand="0" w:oddHBand="0" w:evenHBand="0" w:firstRowFirstColumn="0" w:firstRowLastColumn="0" w:lastRowFirstColumn="0" w:lastRowLastColumn="0"/>
+            <w:tcW w:w="0" w:type="auto"/>
+          </w:tcPr>
+          <w:p>
+            <w:pPr>
+              <w:rPr>
+                <w:i/>
+              </w:rPr>
+            </w:pPr>
+            <w:proofErr w:type="spellStart"/>
+            <w:proofErr w:type="gramStart"/>
+            <w:r>
+              <w:rPr>
+                <w:i/>
+              </w:rPr>
+              <w:t>usr.login.clearForm</w:t>
+            </w:r>
+            <w:proofErr w:type="spellEnd"/>
+            <w:proofErr w:type="gramEnd"/>
+          </w:p>
+        </w:tc>
+        <w:tc>
+          <w:tcPr>
+            <w:tcW w:w="0" w:type="auto"/>
+          </w:tcPr>
+          <w:p>
+            <w:pPr>
+              <w:cnfStyle w:val="000000100000" w:firstRow="0" w:lastRow="0" w:firstColumn="0" w:lastColumn="0" w:oddVBand="0" w:evenVBand="0" w:oddHBand="1" w:evenHBand="0" w:firstRowFirstColumn="0" w:firstRowLastColumn="0" w:lastRowFirstColumn="0" w:lastRowLastColumn="0"/>
+            </w:pPr>
+          </w:p>
+        </w:tc>
+        <w:tc>
+          <w:tcPr>
+            <w:tcW w:w="1524" w:type="dxa"/>
+          </w:tcPr>
+          <w:p>
+            <w:pPr>
+              <w:cnfStyle w:val="000000100000" w:firstRow="0" w:lastRow="0" w:firstColumn="0" w:lastColumn="0" w:oddVBand="0" w:evenVBand="0" w:oddHBand="1" w:evenHBand="0" w:firstRowFirstColumn="0" w:firstRowLastColumn="0" w:lastRowFirstColumn="0" w:lastRowLastColumn="0"/>
+            </w:pPr>
+          </w:p>
+        </w:tc>
+        <w:tc>
+          <w:tcPr>
+            <w:tcW w:w="0" w:type="auto"/>
+          </w:tcPr>
+          <w:p>
+            <w:pPr>
+              <w:cnfStyle w:val="000000100000" w:firstRow="0" w:lastRow="0" w:firstColumn="0" w:lastColumn="0" w:oddVBand="0" w:evenVBand="0" w:oddHBand="1" w:evenHBand="0" w:firstRowFirstColumn="0" w:firstRowLastColumn="0" w:lastRowFirstColumn="0" w:lastRowLastColumn="0"/>
+            </w:pPr>
+          </w:p>
+        </w:tc>
+        <w:tc>
+          <w:tcPr>
+            <w:tcW w:w="0" w:type="auto"/>
+          </w:tcPr>
+          <w:p>
+            <w:pPr>
+              <w:cnfStyle w:val="000000100000" w:firstRow="0" w:lastRow="0" w:firstColumn="0" w:lastColumn="0" w:oddVBand="0" w:evenVBand="0" w:oddHBand="1" w:evenHBand="0" w:firstRowFirstColumn="0" w:firstRowLastColumn="0" w:lastRowFirstColumn="0" w:lastRowLastColumn="0"/>
+            </w:pPr>
+          </w:p>
+        </w:tc>
+      </w:tr>
+      <w:tr>
+        <w:tc>
+          <w:tcPr>
+            <w:cnfStyle w:val="001000000000" w:firstRow="0" w:lastRow="0" w:firstColumn="1" w:lastColumn="0" w:oddVBand="0" w:evenVBand="0" w:oddHBand="0" w:evenHBand="0" w:firstRowFirstColumn="0" w:firstRowLastColumn="0" w:lastRowFirstColumn="0" w:lastRowLastColumn="0"/>
+            <w:tcW w:w="0" w:type="auto"/>
+          </w:tcPr>
+          <w:p>
+            <w:pPr>
+              <w:rPr>
+                <w:i/>
+              </w:rPr>
+            </w:pPr>
+            <w:proofErr w:type="spellStart"/>
+            <w:proofErr w:type="gramStart"/>
+            <w:r>
+              <w:rPr>
+                <w:i/>
+              </w:rPr>
+              <w:t>usr.</w:t>
+            </w:r>
+            <w:r>
+              <w:rPr>
+                <w:i/>
+              </w:rPr>
+              <w:t>cookies</w:t>
+            </w:r>
+            <w:proofErr w:type="spellEnd"/>
+            <w:r>
+              <w:rPr>
+                <w:i/>
+              </w:rPr>
+              <w:t>.</w:t>
+            </w:r>
+            <w:proofErr w:type="gramEnd"/>
+            <w:r>
+              <w:rPr>
+                <w:i/>
+              </w:rPr>
+              <w:t xml:space="preserve"> </w:t>
+            </w:r>
+            <w:proofErr w:type="spellStart"/>
+            <w:r>
+              <w:rPr>
+                <w:i/>
+              </w:rPr>
+              <w:t>put</w:t>
+            </w:r>
+            <w:proofErr w:type="spellEnd"/>
+          </w:p>
+        </w:tc>
+        <w:tc>
+          <w:tcPr>
+            <w:tcW w:w="0" w:type="auto"/>
+          </w:tcPr>
+          <w:p>
+            <w:pPr>
+              <w:cnfStyle w:val="000000000000" w:firstRow="0" w:lastRow="0" w:firstColumn="0" w:lastColumn="0" w:oddVBand="0" w:evenVBand="0" w:oddHBand="0" w:evenHBand="0" w:firstRowFirstColumn="0" w:firstRowLastColumn="0" w:lastRowFirstColumn="0" w:lastRowLastColumn="0"/>
+            </w:pPr>
+          </w:p>
+        </w:tc>
+        <w:tc>
+          <w:tcPr>
+            <w:tcW w:w="1524" w:type="dxa"/>
+          </w:tcPr>
+          <w:p>
+            <w:pPr>
+              <w:cnfStyle w:val="000000000000" w:firstRow="0" w:lastRow="0" w:firstColumn="0" w:lastColumn="0" w:oddVBand="0" w:evenVBand="0" w:oddHBand="0" w:evenHBand="0" w:firstRowFirstColumn="0" w:firstRowLastColumn="0" w:lastRowFirstColumn="0" w:lastRowLastColumn="0"/>
+            </w:pPr>
+          </w:p>
+        </w:tc>
+        <w:tc>
+          <w:tcPr>
+            <w:tcW w:w="0" w:type="auto"/>
+          </w:tcPr>
+          <w:p>
+            <w:pPr>
+              <w:cnfStyle w:val="000000000000" w:firstRow="0" w:lastRow="0" w:firstColumn="0" w:lastColumn="0" w:oddVBand="0" w:evenVBand="0" w:oddHBand="0" w:evenHBand="0" w:firstRowFirstColumn="0" w:firstRowLastColumn="0" w:lastRowFirstColumn="0" w:lastRowLastColumn="0"/>
+            </w:pPr>
+          </w:p>
+        </w:tc>
+        <w:tc>
+          <w:tcPr>
+            <w:tcW w:w="0" w:type="auto"/>
+          </w:tcPr>
+          <w:p>
+            <w:pPr>
+              <w:cnfStyle w:val="000000000000" w:firstRow="0" w:lastRow="0" w:firstColumn="0" w:lastColumn="0" w:oddVBand="0" w:evenVBand="0" w:oddHBand="0" w:evenHBand="0" w:firstRowFirstColumn="0" w:firstRowLastColumn="0" w:lastRowFirstColumn="0" w:lastRowLastColumn="0"/>
+            </w:pPr>
+          </w:p>
+        </w:tc>
+      </w:tr>
+      <w:tr>
+        <w:trPr>
+          <w:cnfStyle w:val="000000100000" w:firstRow="0" w:lastRow="0" w:firstColumn="0" w:lastColumn="0" w:oddVBand="0" w:evenVBand="0" w:oddHBand="1" w:evenHBand="0" w:firstRowFirstColumn="0" w:firstRowLastColumn="0" w:lastRowFirstColumn="0" w:lastRowLastColumn="0"/>
+        </w:trPr>
+        <w:tc>
+          <w:tcPr>
+            <w:cnfStyle w:val="001000000000" w:firstRow="0" w:lastRow="0" w:firstColumn="1" w:lastColumn="0" w:oddVBand="0" w:evenVBand="0" w:oddHBand="0" w:evenHBand="0" w:firstRowFirstColumn="0" w:firstRowLastColumn="0" w:lastRowFirstColumn="0" w:lastRowLastColumn="0"/>
+            <w:tcW w:w="0" w:type="auto"/>
+          </w:tcPr>
+          <w:p>
+            <w:pPr>
+              <w:rPr>
+                <w:i/>
+              </w:rPr>
+            </w:pPr>
+            <w:proofErr w:type="spellStart"/>
+            <w:proofErr w:type="gramStart"/>
+            <w:r>
+              <w:rPr>
+                <w:i/>
+              </w:rPr>
+              <w:t>usr.login.redirect</w:t>
+            </w:r>
+            <w:proofErr w:type="spellEnd"/>
+            <w:proofErr w:type="gramEnd"/>
+          </w:p>
+        </w:tc>
+        <w:tc>
+          <w:tcPr>
+            <w:tcW w:w="0" w:type="auto"/>
+          </w:tcPr>
+          <w:p>
+            <w:pPr>
+              <w:cnfStyle w:val="000000100000" w:firstRow="0" w:lastRow="0" w:firstColumn="0" w:lastColumn="0" w:oddVBand="0" w:evenVBand="0" w:oddHBand="1" w:evenHBand="0" w:firstRowFirstColumn="0" w:firstRowLastColumn="0" w:lastRowFirstColumn="0" w:lastRowLastColumn="0"/>
+            </w:pPr>
+          </w:p>
+        </w:tc>
+        <w:tc>
+          <w:tcPr>
+            <w:tcW w:w="1524" w:type="dxa"/>
+          </w:tcPr>
+          <w:p>
+            <w:pPr>
+              <w:cnfStyle w:val="000000100000" w:firstRow="0" w:lastRow="0" w:firstColumn="0" w:lastColumn="0" w:oddVBand="0" w:evenVBand="0" w:oddHBand="1" w:evenHBand="0" w:firstRowFirstColumn="0" w:firstRowLastColumn="0" w:lastRowFirstColumn="0" w:lastRowLastColumn="0"/>
+            </w:pPr>
+          </w:p>
+        </w:tc>
+        <w:tc>
+          <w:tcPr>
+            <w:tcW w:w="0" w:type="auto"/>
+          </w:tcPr>
+          <w:p>
+            <w:pPr>
+              <w:cnfStyle w:val="000000100000" w:firstRow="0" w:lastRow="0" w:firstColumn="0" w:lastColumn="0" w:oddVBand="0" w:evenVBand="0" w:oddHBand="1" w:evenHBand="0" w:firstRowFirstColumn="0" w:firstRowLastColumn="0" w:lastRowFirstColumn="0" w:lastRowLastColumn="0"/>
+            </w:pPr>
+          </w:p>
+        </w:tc>
+        <w:tc>
+          <w:tcPr>
+            <w:tcW w:w="0" w:type="auto"/>
+          </w:tcPr>
+          <w:p>
+            <w:pPr>
+              <w:cnfStyle w:val="000000100000" w:firstRow="0" w:lastRow="0" w:firstColumn="0" w:lastColumn="0" w:oddVBand="0" w:evenVBand="0" w:oddHBand="1" w:evenHBand="0" w:firstRowFirstColumn="0" w:firstRowLastColumn="0" w:lastRowFirstColumn="0" w:lastRowLastColumn="0"/>
+            </w:pPr>
+          </w:p>
+        </w:tc>
+      </w:tr>
+      <w:tr>
+        <w:tc>
+          <w:tcPr>
+            <w:cnfStyle w:val="001000000000" w:firstRow="0" w:lastRow="0" w:firstColumn="1" w:lastColumn="0" w:oddVBand="0" w:evenVBand="0" w:oddHBand="0" w:evenHBand="0" w:firstRowFirstColumn="0" w:firstRowLastColumn="0" w:lastRowFirstColumn="0" w:lastRowLastColumn="0"/>
+            <w:tcW w:w="0" w:type="auto"/>
+          </w:tcPr>
+          <w:p>
+            <w:pPr>
+              <w:rPr>
+                <w:i/>
+              </w:rPr>
+            </w:pPr>
+            <w:proofErr w:type="spellStart"/>
+            <w:proofErr w:type="gramStart"/>
+            <w:r>
+              <w:rPr>
+                <w:i/>
+              </w:rPr>
+              <w:t>usr.cookies.get</w:t>
+            </w:r>
+            <w:proofErr w:type="spellEnd"/>
+            <w:proofErr w:type="gramEnd"/>
+          </w:p>
+        </w:tc>
+        <w:tc>
+          <w:tcPr>
+            <w:tcW w:w="0" w:type="auto"/>
+          </w:tcPr>
+          <w:p>
+            <w:pPr>
+              <w:cnfStyle w:val="000000000000" w:firstRow="0" w:lastRow="0" w:firstColumn="0" w:lastColumn="0" w:oddVBand="0" w:evenVBand="0" w:oddHBand="0" w:evenHBand="0" w:firstRowFirstColumn="0" w:firstRowLastColumn="0" w:lastRowFirstColumn="0" w:lastRowLastColumn="0"/>
+            </w:pPr>
+          </w:p>
+        </w:tc>
+        <w:tc>
+          <w:tcPr>
+            <w:tcW w:w="1524" w:type="dxa"/>
+          </w:tcPr>
+          <w:p>
+            <w:pPr>
+              <w:cnfStyle w:val="000000000000" w:firstRow="0" w:lastRow="0" w:firstColumn="0" w:lastColumn="0" w:oddVBand="0" w:evenVBand="0" w:oddHBand="0" w:evenHBand="0" w:firstRowFirstColumn="0" w:firstRowLastColumn="0" w:lastRowFirstColumn="0" w:lastRowLastColumn="0"/>
+            </w:pPr>
+          </w:p>
+        </w:tc>
+        <w:tc>
+          <w:tcPr>
+            <w:tcW w:w="0" w:type="auto"/>
+          </w:tcPr>
+          <w:p>
+            <w:pPr>
+              <w:cnfStyle w:val="000000000000" w:firstRow="0" w:lastRow="0" w:firstColumn="0" w:lastColumn="0" w:oddVBand="0" w:evenVBand="0" w:oddHBand="0" w:evenHBand="0" w:firstRowFirstColumn="0" w:firstRowLastColumn="0" w:lastRowFirstColumn="0" w:lastRowLastColumn="0"/>
+            </w:pPr>
+          </w:p>
+        </w:tc>
+        <w:tc>
+          <w:tcPr>
+            <w:tcW w:w="0" w:type="auto"/>
+          </w:tcPr>
+          <w:p>
+            <w:pPr>
+              <w:cnfStyle w:val="000000000000" w:firstRow="0" w:lastRow="0" w:firstColumn="0" w:lastColumn="0" w:oddVBand="0" w:evenVBand="0" w:oddHBand="0" w:evenHBand="0" w:firstRowFirstColumn="0" w:firstRowLastColumn="0" w:lastRowFirstColumn="0" w:lastRowLastColumn="0"/>
+            </w:pPr>
+          </w:p>
+        </w:tc>
+      </w:tr>
+      <w:tr>
+        <w:trPr>
+          <w:cnfStyle w:val="000000100000" w:firstRow="0" w:lastRow="0" w:firstColumn="0" w:lastColumn="0" w:oddVBand="0" w:evenVBand="0" w:oddHBand="1" w:evenHBand="0" w:firstRowFirstColumn="0" w:firstRowLastColumn="0" w:lastRowFirstColumn="0" w:lastRowLastColumn="0"/>
+        </w:trPr>
+        <w:tc>
+          <w:tcPr>
+            <w:cnfStyle w:val="001000000000" w:firstRow="0" w:lastRow="0" w:firstColumn="1" w:lastColumn="0" w:oddVBand="0" w:evenVBand="0" w:oddHBand="0" w:evenHBand="0" w:firstRowFirstColumn="0" w:firstRowLastColumn="0" w:lastRowFirstColumn="0" w:lastRowLastColumn="0"/>
+            <w:tcW w:w="0" w:type="auto"/>
+          </w:tcPr>
+          <w:p>
+            <w:pPr>
+              <w:rPr>
+                <w:i/>
+              </w:rPr>
+            </w:pPr>
+            <w:proofErr w:type="spellStart"/>
+            <w:r>
+              <w:rPr>
+                <w:i/>
+              </w:rPr>
+              <w:t>Usr.cookies.clear</w:t>
+            </w:r>
+            <w:proofErr w:type="spellEnd"/>
+          </w:p>
+        </w:tc>
+        <w:tc>
+          <w:tcPr>
+            <w:tcW w:w="0" w:type="auto"/>
+          </w:tcPr>
+          <w:p>
+            <w:pPr>
+              <w:cnfStyle w:val="000000100000" w:firstRow="0" w:lastRow="0" w:firstColumn="0" w:lastColumn="0" w:oddVBand="0" w:evenVBand="0" w:oddHBand="1" w:evenHBand="0" w:firstRowFirstColumn="0" w:firstRowLastColumn="0" w:lastRowFirstColumn="0" w:lastRowLastColumn="0"/>
+            </w:pPr>
+          </w:p>
+        </w:tc>
+        <w:tc>
+          <w:tcPr>
+            <w:tcW w:w="1524" w:type="dxa"/>
+          </w:tcPr>
+          <w:p>
+            <w:pPr>
+              <w:cnfStyle w:val="000000100000" w:firstRow="0" w:lastRow="0" w:firstColumn="0" w:lastColumn="0" w:oddVBand="0" w:evenVBand="0" w:oddHBand="1" w:evenHBand="0" w:firstRowFirstColumn="0" w:firstRowLastColumn="0" w:lastRowFirstColumn="0" w:lastRowLastColumn="0"/>
+            </w:pPr>
+          </w:p>
+        </w:tc>
+        <w:tc>
+          <w:tcPr>
+            <w:tcW w:w="0" w:type="auto"/>
+          </w:tcPr>
+          <w:p>
+            <w:pPr>
+              <w:cnfStyle w:val="000000100000" w:firstRow="0" w:lastRow="0" w:firstColumn="0" w:lastColumn="0" w:oddVBand="0" w:evenVBand="0" w:oddHBand="1" w:evenHBand="0" w:firstRowFirstColumn="0" w:firstRowLastColumn="0" w:lastRowFirstColumn="0" w:lastRowLastColumn="0"/>
+            </w:pPr>
+          </w:p>
+        </w:tc>
+        <w:tc>
+          <w:tcPr>
+            <w:tcW w:w="0" w:type="auto"/>
+          </w:tcPr>
+          <w:p>
+            <w:pPr>
+              <w:cnfStyle w:val="000000100000" w:firstRow="0" w:lastRow="0" w:firstColumn="0" w:lastColumn="0" w:oddVBand="0" w:evenVBand="0" w:oddHBand="1" w:evenHBand="0" w:firstRowFirstColumn="0" w:firstRowLastColumn="0" w:lastRowFirstColumn="0" w:lastRowLastColumn="0"/>
+            </w:pPr>
+          </w:p>
+        </w:tc>
+      </w:tr>
+      <w:tr>
+        <w:tc>
+          <w:tcPr>
+            <w:cnfStyle w:val="001000000000" w:firstRow="0" w:lastRow="0" w:firstColumn="1" w:lastColumn="0" w:oddVBand="0" w:evenVBand="0" w:oddHBand="0" w:evenHBand="0" w:firstRowFirstColumn="0" w:firstRowLastColumn="0" w:lastRowFirstColumn="0" w:lastRowLastColumn="0"/>
+            <w:tcW w:w="0" w:type="auto"/>
+          </w:tcPr>
+          <w:p>
+            <w:pPr>
+              <w:rPr>
+                <w:i/>
+              </w:rPr>
+            </w:pPr>
+            <w:bookmarkStart w:id="0" w:name="_GoBack"/>
+          </w:p>
+        </w:tc>
+        <w:tc>
+          <w:tcPr>
+            <w:tcW w:w="0" w:type="auto"/>
+          </w:tcPr>
+          <w:p>
+            <w:pPr>
+              <w:cnfStyle w:val="000000000000" w:firstRow="0" w:lastRow="0" w:firstColumn="0" w:lastColumn="0" w:oddVBand="0" w:evenVBand="0" w:oddHBand="0" w:evenHBand="0" w:firstRowFirstColumn="0" w:firstRowLastColumn="0" w:lastRowFirstColumn="0" w:lastRowLastColumn="0"/>
+            </w:pPr>
+          </w:p>
+        </w:tc>
+        <w:tc>
+          <w:tcPr>
+            <w:tcW w:w="1524" w:type="dxa"/>
+          </w:tcPr>
+          <w:p>
+            <w:pPr>
+              <w:cnfStyle w:val="000000000000" w:firstRow="0" w:lastRow="0" w:firstColumn="0" w:lastColumn="0" w:oddVBand="0" w:evenVBand="0" w:oddHBand="0" w:evenHBand="0" w:firstRowFirstColumn="0" w:firstRowLastColumn="0" w:lastRowFirstColumn="0" w:lastRowLastColumn="0"/>
+            </w:pPr>
+          </w:p>
+        </w:tc>
+        <w:tc>
+          <w:tcPr>
+            <w:tcW w:w="0" w:type="auto"/>
+          </w:tcPr>
+          <w:p>
+            <w:pPr>
+              <w:cnfStyle w:val="000000000000" w:firstRow="0" w:lastRow="0" w:firstColumn="0" w:lastColumn="0" w:oddVBand="0" w:evenVBand="0" w:oddHBand="0" w:evenHBand="0" w:firstRowFirstColumn="0" w:firstRowLastColumn="0" w:lastRowFirstColumn="0" w:lastRowLastColumn="0"/>
+            </w:pPr>
+          </w:p>
+        </w:tc>
+        <w:tc>
+          <w:tcPr>
+            <w:tcW w:w="0" w:type="auto"/>
+          </w:tcPr>
+          <w:p>
+            <w:pPr>
+              <w:cnfStyle w:val="000000000000" w:firstRow="0" w:lastRow="0" w:firstColumn="0" w:lastColumn="0" w:oddVBand="0" w:evenVBand="0" w:oddHBand="0" w:evenHBand="0" w:firstRowFirstColumn="0" w:firstRowLastColumn="0" w:lastRowFirstColumn="0" w:lastRowLastColumn="0"/>
+            </w:pPr>
+          </w:p>
+        </w:tc>
+      </w:tr>
+      <w:bookmarkEnd w:id="0"/>
+      <w:tr>
+        <w:trPr>
+          <w:cnfStyle w:val="000000100000" w:firstRow="0" w:lastRow="0" w:firstColumn="0" w:lastColumn="0" w:oddVBand="0" w:evenVBand="0" w:oddHBand="1" w:evenHBand="0" w:firstRowFirstColumn="0" w:firstRowLastColumn="0" w:lastRowFirstColumn="0" w:lastRowLastColumn="0"/>
+        </w:trPr>
+        <w:tc>
+          <w:tcPr>
+            <w:cnfStyle w:val="001000000000" w:firstRow="0" w:lastRow="0" w:firstColumn="1" w:lastColumn="0" w:oddVBand="0" w:evenVBand="0" w:oddHBand="0" w:evenHBand="0" w:firstRowFirstColumn="0" w:firstRowLastColumn="0" w:lastRowFirstColumn="0" w:lastRowLastColumn="0"/>
+            <w:tcW w:w="0" w:type="auto"/>
+          </w:tcPr>
+          <w:p>
+            <w:pPr>
+              <w:rPr>
+                <w:i/>
+              </w:rPr>
+            </w:pPr>
+          </w:p>
+        </w:tc>
+        <w:tc>
+          <w:tcPr>
+            <w:tcW w:w="0" w:type="auto"/>
+          </w:tcPr>
+          <w:p>
+            <w:pPr>
+              <w:cnfStyle w:val="000000100000" w:firstRow="0" w:lastRow="0" w:firstColumn="0" w:lastColumn="0" w:oddVBand="0" w:evenVBand="0" w:oddHBand="1" w:evenHBand="0" w:firstRowFirstColumn="0" w:firstRowLastColumn="0" w:lastRowFirstColumn="0" w:lastRowLastColumn="0"/>
+            </w:pPr>
+          </w:p>
+        </w:tc>
+        <w:tc>
+          <w:tcPr>
+            <w:tcW w:w="1524" w:type="dxa"/>
+          </w:tcPr>
+          <w:p>
+            <w:pPr>
+              <w:cnfStyle w:val="000000100000" w:firstRow="0" w:lastRow="0" w:firstColumn="0" w:lastColumn="0" w:oddVBand="0" w:evenVBand="0" w:oddHBand="1" w:evenHBand="0" w:firstRowFirstColumn="0" w:firstRowLastColumn="0" w:lastRowFirstColumn="0" w:lastRowLastColumn="0"/>
+            </w:pPr>
+          </w:p>
+        </w:tc>
+        <w:tc>
+          <w:tcPr>
+            <w:tcW w:w="0" w:type="auto"/>
+          </w:tcPr>
+          <w:p>
+            <w:pPr>
+              <w:cnfStyle w:val="000000100000" w:firstRow="0" w:lastRow="0" w:firstColumn="0" w:lastColumn="0" w:oddVBand="0" w:evenVBand="0" w:oddHBand="1" w:evenHBand="0" w:firstRowFirstColumn="0" w:firstRowLastColumn="0" w:lastRowFirstColumn="0" w:lastRowLastColumn="0"/>
+            </w:pPr>
+          </w:p>
+        </w:tc>
+        <w:tc>
+          <w:tcPr>
+            <w:tcW w:w="0" w:type="auto"/>
+          </w:tcPr>
+          <w:p>
+            <w:pPr>
+              <w:cnfStyle w:val="000000100000" w:firstRow="0" w:lastRow="0" w:firstColumn="0" w:lastColumn="0" w:oddVBand="0" w:evenVBand="0" w:oddHBand="1" w:evenHBand="0" w:firstRowFirstColumn="0" w:firstRowLastColumn="0" w:lastRowFirstColumn="0" w:lastRowLastColumn="0"/>
+            </w:pPr>
+          </w:p>
+        </w:tc>
+      </w:tr>
+      <w:tr>
+        <w:tc>
+          <w:tcPr>
+            <w:cnfStyle w:val="001000000000" w:firstRow="0" w:lastRow="0" w:firstColumn="1" w:lastColumn="0" w:oddVBand="0" w:evenVBand="0" w:oddHBand="0" w:evenHBand="0" w:firstRowFirstColumn="0" w:firstRowLastColumn="0" w:lastRowFirstColumn="0" w:lastRowLastColumn="0"/>
+            <w:tcW w:w="0" w:type="auto"/>
+          </w:tcPr>
+          <w:p>
+            <w:pPr>
+              <w:rPr>
+                <w:i/>
+              </w:rPr>
+            </w:pPr>
+          </w:p>
+        </w:tc>
+        <w:tc>
+          <w:tcPr>
+            <w:tcW w:w="0" w:type="auto"/>
+          </w:tcPr>
+          <w:p>
+            <w:pPr>
+              <w:cnfStyle w:val="000000000000" w:firstRow="0" w:lastRow="0" w:firstColumn="0" w:lastColumn="0" w:oddVBand="0" w:evenVBand="0" w:oddHBand="0" w:evenHBand="0" w:firstRowFirstColumn="0" w:firstRowLastColumn="0" w:lastRowFirstColumn="0" w:lastRowLastColumn="0"/>
+            </w:pPr>
+          </w:p>
+        </w:tc>
+        <w:tc>
+          <w:tcPr>
+            <w:tcW w:w="1524" w:type="dxa"/>
+          </w:tcPr>
+          <w:p>
+            <w:pPr>
+              <w:cnfStyle w:val="000000000000" w:firstRow="0" w:lastRow="0" w:firstColumn="0" w:lastColumn="0" w:oddVBand="0" w:evenVBand="0" w:oddHBand="0" w:evenHBand="0" w:firstRowFirstColumn="0" w:firstRowLastColumn="0" w:lastRowFirstColumn="0" w:lastRowLastColumn="0"/>
+            </w:pPr>
+          </w:p>
+        </w:tc>
+        <w:tc>
+          <w:tcPr>
+            <w:tcW w:w="0" w:type="auto"/>
+          </w:tcPr>
+          <w:p>
+            <w:pPr>
+              <w:cnfStyle w:val="000000000000" w:firstRow="0" w:lastRow="0" w:firstColumn="0" w:lastColumn="0" w:oddVBand="0" w:evenVBand="0" w:oddHBand="0" w:evenHBand="0" w:firstRowFirstColumn="0" w:firstRowLastColumn="0" w:lastRowFirstColumn="0" w:lastRowLastColumn="0"/>
+            </w:pPr>
+          </w:p>
+        </w:tc>
+        <w:tc>
+          <w:tcPr>
+            <w:tcW w:w="0" w:type="auto"/>
+          </w:tcPr>
+          <w:p>
+            <w:pPr>
+              <w:cnfStyle w:val="000000000000" w:firstRow="0" w:lastRow="0" w:firstColumn="0" w:lastColumn="0" w:oddVBand="0" w:evenVBand="0" w:oddHBand="0" w:evenHBand="0" w:firstRowFirstColumn="0" w:firstRowLastColumn="0" w:lastRowFirstColumn="0" w:lastRowLastColumn="0"/>
+            </w:pPr>
+          </w:p>
+        </w:tc>
+      </w:tr>
+      <w:tr>
+        <w:trPr>
+          <w:cnfStyle w:val="000000100000" w:firstRow="0" w:lastRow="0" w:firstColumn="0" w:lastColumn="0" w:oddVBand="0" w:evenVBand="0" w:oddHBand="1" w:evenHBand="0" w:firstRowFirstColumn="0" w:firstRowLastColumn="0" w:lastRowFirstColumn="0" w:lastRowLastColumn="0"/>
+        </w:trPr>
+        <w:tc>
+          <w:tcPr>
+            <w:cnfStyle w:val="001000000000" w:firstRow="0" w:lastRow="0" w:firstColumn="1" w:lastColumn="0" w:oddVBand="0" w:evenVBand="0" w:oddHBand="0" w:evenHBand="0" w:firstRowFirstColumn="0" w:firstRowLastColumn="0" w:lastRowFirstColumn="0" w:lastRowLastColumn="0"/>
+            <w:tcW w:w="0" w:type="auto"/>
+          </w:tcPr>
+          <w:p>
+            <w:pPr>
+              <w:rPr>
+                <w:i/>
+              </w:rPr>
+            </w:pPr>
+          </w:p>
+        </w:tc>
+        <w:tc>
+          <w:tcPr>
+            <w:tcW w:w="0" w:type="auto"/>
+          </w:tcPr>
+          <w:p>
+            <w:pPr>
+              <w:cnfStyle w:val="000000100000" w:firstRow="0" w:lastRow="0" w:firstColumn="0" w:lastColumn="0" w:oddVBand="0" w:evenVBand="0" w:oddHBand="1" w:evenHBand="0" w:firstRowFirstColumn="0" w:firstRowLastColumn="0" w:lastRowFirstColumn="0" w:lastRowLastColumn="0"/>
+            </w:pPr>
+          </w:p>
+        </w:tc>
+        <w:tc>
+          <w:tcPr>
+            <w:tcW w:w="1524" w:type="dxa"/>
+          </w:tcPr>
+          <w:p>
+            <w:pPr>
+              <w:cnfStyle w:val="000000100000" w:firstRow="0" w:lastRow="0" w:firstColumn="0" w:lastColumn="0" w:oddVBand="0" w:evenVBand="0" w:oddHBand="1" w:evenHBand="0" w:firstRowFirstColumn="0" w:firstRowLastColumn="0" w:lastRowFirstColumn="0" w:lastRowLastColumn="0"/>
+            </w:pPr>
+          </w:p>
+        </w:tc>
+        <w:tc>
+          <w:tcPr>
+            <w:tcW w:w="0" w:type="auto"/>
+          </w:tcPr>
+          <w:p>
+            <w:pPr>
+              <w:cnfStyle w:val="000000100000" w:firstRow="0" w:lastRow="0" w:firstColumn="0" w:lastColumn="0" w:oddVBand="0" w:evenVBand="0" w:oddHBand="1" w:evenHBand="0" w:firstRowFirstColumn="0" w:firstRowLastColumn="0" w:lastRowFirstColumn="0" w:lastRowLastColumn="0"/>
+            </w:pPr>
+          </w:p>
+        </w:tc>
+        <w:tc>
+          <w:tcPr>
+            <w:tcW w:w="0" w:type="auto"/>
+          </w:tcPr>
+          <w:p>
+            <w:pPr>
+              <w:cnfStyle w:val="000000100000" w:firstRow="0" w:lastRow="0" w:firstColumn="0" w:lastColumn="0" w:oddVBand="0" w:evenVBand="0" w:oddHBand="1" w:evenHBand="0" w:firstRowFirstColumn="0" w:firstRowLastColumn="0" w:lastRowFirstColumn="0" w:lastRowLastColumn="0"/>
+            </w:pPr>
+          </w:p>
+        </w:tc>
+      </w:tr>
+    </w:tbl>
+    <w:p/>
     <w:p/>
     <w:sectPr>
       <w:pgSz w:w="11906" w:h="16838"/>
@@ -2400,6 +3767,359 @@
     </w:lvl>
   </w:abstractNum>
   <w:abstractNum w:abstractNumId="4" w15:restartNumberingAfterBreak="0">
+    <w:nsid w:val="4A4E53F0"/>
+    <w:multiLevelType w:val="multilevel"/>
+    <w:tmpl w:val="0816001F"/>
+    <w:lvl w:ilvl="0">
+      <w:start w:val="1"/>
+      <w:numFmt w:val="decimal"/>
+      <w:lvlText w:val="%1."/>
+      <w:lvlJc w:val="left"/>
+      <w:pPr>
+        <w:ind w:left="360" w:hanging="360"/>
+      </w:pPr>
+    </w:lvl>
+    <w:lvl w:ilvl="1">
+      <w:start w:val="1"/>
+      <w:numFmt w:val="decimal"/>
+      <w:lvlText w:val="%1.%2."/>
+      <w:lvlJc w:val="left"/>
+      <w:pPr>
+        <w:ind w:left="792" w:hanging="432"/>
+      </w:pPr>
+    </w:lvl>
+    <w:lvl w:ilvl="2">
+      <w:start w:val="1"/>
+      <w:numFmt w:val="decimal"/>
+      <w:lvlText w:val="%1.%2.%3."/>
+      <w:lvlJc w:val="left"/>
+      <w:pPr>
+        <w:ind w:left="1224" w:hanging="504"/>
+      </w:pPr>
+    </w:lvl>
+    <w:lvl w:ilvl="3">
+      <w:start w:val="1"/>
+      <w:numFmt w:val="decimal"/>
+      <w:lvlText w:val="%1.%2.%3.%4."/>
+      <w:lvlJc w:val="left"/>
+      <w:pPr>
+        <w:ind w:left="1728" w:hanging="648"/>
+      </w:pPr>
+    </w:lvl>
+    <w:lvl w:ilvl="4">
+      <w:start w:val="1"/>
+      <w:numFmt w:val="decimal"/>
+      <w:lvlText w:val="%1.%2.%3.%4.%5."/>
+      <w:lvlJc w:val="left"/>
+      <w:pPr>
+        <w:ind w:left="2232" w:hanging="792"/>
+      </w:pPr>
+    </w:lvl>
+    <w:lvl w:ilvl="5">
+      <w:start w:val="1"/>
+      <w:numFmt w:val="decimal"/>
+      <w:lvlText w:val="%1.%2.%3.%4.%5.%6."/>
+      <w:lvlJc w:val="left"/>
+      <w:pPr>
+        <w:ind w:left="2736" w:hanging="936"/>
+      </w:pPr>
+    </w:lvl>
+    <w:lvl w:ilvl="6">
+      <w:start w:val="1"/>
+      <w:numFmt w:val="decimal"/>
+      <w:lvlText w:val="%1.%2.%3.%4.%5.%6.%7."/>
+      <w:lvlJc w:val="left"/>
+      <w:pPr>
+        <w:ind w:left="3240" w:hanging="1080"/>
+      </w:pPr>
+    </w:lvl>
+    <w:lvl w:ilvl="7">
+      <w:start w:val="1"/>
+      <w:numFmt w:val="decimal"/>
+      <w:lvlText w:val="%1.%2.%3.%4.%5.%6.%7.%8."/>
+      <w:lvlJc w:val="left"/>
+      <w:pPr>
+        <w:ind w:left="3744" w:hanging="1224"/>
+      </w:pPr>
+    </w:lvl>
+    <w:lvl w:ilvl="8">
+      <w:start w:val="1"/>
+      <w:numFmt w:val="decimal"/>
+      <w:lvlText w:val="%1.%2.%3.%4.%5.%6.%7.%8.%9."/>
+      <w:lvlJc w:val="left"/>
+      <w:pPr>
+        <w:ind w:left="4320" w:hanging="1440"/>
+      </w:pPr>
+    </w:lvl>
+  </w:abstractNum>
+  <w:abstractNum w:abstractNumId="5" w15:restartNumberingAfterBreak="0">
+    <w:nsid w:val="4BA9574C"/>
+    <w:multiLevelType w:val="multilevel"/>
+    <w:tmpl w:val="08160025"/>
+    <w:lvl w:ilvl="0">
+      <w:start w:val="1"/>
+      <w:numFmt w:val="decimal"/>
+      <w:pStyle w:val="Ttulo1"/>
+      <w:lvlText w:val="%1"/>
+      <w:lvlJc w:val="left"/>
+      <w:pPr>
+        <w:ind w:left="432" w:hanging="432"/>
+      </w:pPr>
+    </w:lvl>
+    <w:lvl w:ilvl="1">
+      <w:start w:val="1"/>
+      <w:numFmt w:val="decimal"/>
+      <w:pStyle w:val="Ttulo2"/>
+      <w:lvlText w:val="%1.%2"/>
+      <w:lvlJc w:val="left"/>
+      <w:pPr>
+        <w:ind w:left="576" w:hanging="576"/>
+      </w:pPr>
+    </w:lvl>
+    <w:lvl w:ilvl="2">
+      <w:start w:val="1"/>
+      <w:numFmt w:val="decimal"/>
+      <w:pStyle w:val="Ttulo3"/>
+      <w:lvlText w:val="%1.%2.%3"/>
+      <w:lvlJc w:val="left"/>
+      <w:pPr>
+        <w:ind w:left="720" w:hanging="720"/>
+      </w:pPr>
+    </w:lvl>
+    <w:lvl w:ilvl="3">
+      <w:start w:val="1"/>
+      <w:numFmt w:val="decimal"/>
+      <w:pStyle w:val="Ttulo4"/>
+      <w:lvlText w:val="%1.%2.%3.%4"/>
+      <w:lvlJc w:val="left"/>
+      <w:pPr>
+        <w:ind w:left="864" w:hanging="864"/>
+      </w:pPr>
+    </w:lvl>
+    <w:lvl w:ilvl="4">
+      <w:start w:val="1"/>
+      <w:numFmt w:val="decimal"/>
+      <w:pStyle w:val="Ttulo5"/>
+      <w:lvlText w:val="%1.%2.%3.%4.%5"/>
+      <w:lvlJc w:val="left"/>
+      <w:pPr>
+        <w:ind w:left="1008" w:hanging="1008"/>
+      </w:pPr>
+    </w:lvl>
+    <w:lvl w:ilvl="5">
+      <w:start w:val="1"/>
+      <w:numFmt w:val="decimal"/>
+      <w:pStyle w:val="Ttulo6"/>
+      <w:lvlText w:val="%1.%2.%3.%4.%5.%6"/>
+      <w:lvlJc w:val="left"/>
+      <w:pPr>
+        <w:ind w:left="1152" w:hanging="1152"/>
+      </w:pPr>
+    </w:lvl>
+    <w:lvl w:ilvl="6">
+      <w:start w:val="1"/>
+      <w:numFmt w:val="decimal"/>
+      <w:pStyle w:val="Ttulo7"/>
+      <w:lvlText w:val="%1.%2.%3.%4.%5.%6.%7"/>
+      <w:lvlJc w:val="left"/>
+      <w:pPr>
+        <w:ind w:left="1296" w:hanging="1296"/>
+      </w:pPr>
+    </w:lvl>
+    <w:lvl w:ilvl="7">
+      <w:start w:val="1"/>
+      <w:numFmt w:val="decimal"/>
+      <w:pStyle w:val="Ttulo8"/>
+      <w:lvlText w:val="%1.%2.%3.%4.%5.%6.%7.%8"/>
+      <w:lvlJc w:val="left"/>
+      <w:pPr>
+        <w:ind w:left="1440" w:hanging="1440"/>
+      </w:pPr>
+    </w:lvl>
+    <w:lvl w:ilvl="8">
+      <w:start w:val="1"/>
+      <w:numFmt w:val="decimal"/>
+      <w:pStyle w:val="Ttulo9"/>
+      <w:lvlText w:val="%1.%2.%3.%4.%5.%6.%7.%8.%9"/>
+      <w:lvlJc w:val="left"/>
+      <w:pPr>
+        <w:ind w:left="1584" w:hanging="1584"/>
+      </w:pPr>
+    </w:lvl>
+  </w:abstractNum>
+  <w:abstractNum w:abstractNumId="6" w15:restartNumberingAfterBreak="0">
+    <w:nsid w:val="4BE01E59"/>
+    <w:multiLevelType w:val="multilevel"/>
+    <w:tmpl w:val="52807B16"/>
+    <w:lvl w:ilvl="0">
+      <w:start w:val="1"/>
+      <w:numFmt w:val="decimal"/>
+      <w:lvlText w:val="%1."/>
+      <w:lvlJc w:val="left"/>
+      <w:pPr>
+        <w:ind w:left="360" w:hanging="360"/>
+      </w:pPr>
+    </w:lvl>
+    <w:lvl w:ilvl="1">
+      <w:start w:val="1"/>
+      <w:numFmt w:val="decimal"/>
+      <w:lvlText w:val="%1.%2."/>
+      <w:lvlJc w:val="left"/>
+      <w:pPr>
+        <w:ind w:left="792" w:hanging="432"/>
+      </w:pPr>
+    </w:lvl>
+    <w:lvl w:ilvl="2">
+      <w:start w:val="1"/>
+      <w:numFmt w:val="decimal"/>
+      <w:lvlText w:val="%3."/>
+      <w:lvlJc w:val="left"/>
+      <w:pPr>
+        <w:ind w:left="1224" w:hanging="504"/>
+      </w:pPr>
+    </w:lvl>
+    <w:lvl w:ilvl="3">
+      <w:start w:val="1"/>
+      <w:numFmt w:val="decimal"/>
+      <w:lvlText w:val="%1.%2.%3.%4."/>
+      <w:lvlJc w:val="left"/>
+      <w:pPr>
+        <w:ind w:left="1728" w:hanging="648"/>
+      </w:pPr>
+    </w:lvl>
+    <w:lvl w:ilvl="4">
+      <w:start w:val="1"/>
+      <w:numFmt w:val="decimal"/>
+      <w:lvlText w:val="%1.%2.%3.%4.%5."/>
+      <w:lvlJc w:val="left"/>
+      <w:pPr>
+        <w:ind w:left="2232" w:hanging="792"/>
+      </w:pPr>
+    </w:lvl>
+    <w:lvl w:ilvl="5">
+      <w:start w:val="1"/>
+      <w:numFmt w:val="decimal"/>
+      <w:lvlText w:val="%1.%2.%3.%4.%5.%6."/>
+      <w:lvlJc w:val="left"/>
+      <w:pPr>
+        <w:ind w:left="2736" w:hanging="936"/>
+      </w:pPr>
+    </w:lvl>
+    <w:lvl w:ilvl="6">
+      <w:start w:val="1"/>
+      <w:numFmt w:val="decimal"/>
+      <w:lvlText w:val="%1.%2.%3.%4.%5.%6.%7."/>
+      <w:lvlJc w:val="left"/>
+      <w:pPr>
+        <w:ind w:left="3240" w:hanging="1080"/>
+      </w:pPr>
+    </w:lvl>
+    <w:lvl w:ilvl="7">
+      <w:start w:val="1"/>
+      <w:numFmt w:val="decimal"/>
+      <w:lvlText w:val="%1.%2.%3.%4.%5.%6.%7.%8."/>
+      <w:lvlJc w:val="left"/>
+      <w:pPr>
+        <w:ind w:left="3744" w:hanging="1224"/>
+      </w:pPr>
+    </w:lvl>
+    <w:lvl w:ilvl="8">
+      <w:start w:val="1"/>
+      <w:numFmt w:val="decimal"/>
+      <w:lvlText w:val="%1.%2.%3.%4.%5.%6.%7.%8.%9."/>
+      <w:lvlJc w:val="left"/>
+      <w:pPr>
+        <w:ind w:left="4320" w:hanging="1440"/>
+      </w:pPr>
+    </w:lvl>
+  </w:abstractNum>
+  <w:abstractNum w:abstractNumId="7" w15:restartNumberingAfterBreak="0">
+    <w:nsid w:val="560E25AC"/>
+    <w:multiLevelType w:val="multilevel"/>
+    <w:tmpl w:val="0816001F"/>
+    <w:lvl w:ilvl="0">
+      <w:start w:val="1"/>
+      <w:numFmt w:val="decimal"/>
+      <w:lvlText w:val="%1."/>
+      <w:lvlJc w:val="left"/>
+      <w:pPr>
+        <w:ind w:left="360" w:hanging="360"/>
+      </w:pPr>
+    </w:lvl>
+    <w:lvl w:ilvl="1">
+      <w:start w:val="1"/>
+      <w:numFmt w:val="decimal"/>
+      <w:lvlText w:val="%1.%2."/>
+      <w:lvlJc w:val="left"/>
+      <w:pPr>
+        <w:ind w:left="792" w:hanging="432"/>
+      </w:pPr>
+    </w:lvl>
+    <w:lvl w:ilvl="2">
+      <w:start w:val="1"/>
+      <w:numFmt w:val="decimal"/>
+      <w:lvlText w:val="%1.%2.%3."/>
+      <w:lvlJc w:val="left"/>
+      <w:pPr>
+        <w:ind w:left="1224" w:hanging="504"/>
+      </w:pPr>
+    </w:lvl>
+    <w:lvl w:ilvl="3">
+      <w:start w:val="1"/>
+      <w:numFmt w:val="decimal"/>
+      <w:lvlText w:val="%1.%2.%3.%4."/>
+      <w:lvlJc w:val="left"/>
+      <w:pPr>
+        <w:ind w:left="1728" w:hanging="648"/>
+      </w:pPr>
+    </w:lvl>
+    <w:lvl w:ilvl="4">
+      <w:start w:val="1"/>
+      <w:numFmt w:val="decimal"/>
+      <w:lvlText w:val="%1.%2.%3.%4.%5."/>
+      <w:lvlJc w:val="left"/>
+      <w:pPr>
+        <w:ind w:left="2232" w:hanging="792"/>
+      </w:pPr>
+    </w:lvl>
+    <w:lvl w:ilvl="5">
+      <w:start w:val="1"/>
+      <w:numFmt w:val="decimal"/>
+      <w:lvlText w:val="%1.%2.%3.%4.%5.%6."/>
+      <w:lvlJc w:val="left"/>
+      <w:pPr>
+        <w:ind w:left="2736" w:hanging="936"/>
+      </w:pPr>
+    </w:lvl>
+    <w:lvl w:ilvl="6">
+      <w:start w:val="1"/>
+      <w:numFmt w:val="decimal"/>
+      <w:lvlText w:val="%1.%2.%3.%4.%5.%6.%7."/>
+      <w:lvlJc w:val="left"/>
+      <w:pPr>
+        <w:ind w:left="3240" w:hanging="1080"/>
+      </w:pPr>
+    </w:lvl>
+    <w:lvl w:ilvl="7">
+      <w:start w:val="1"/>
+      <w:numFmt w:val="decimal"/>
+      <w:lvlText w:val="%1.%2.%3.%4.%5.%6.%7.%8."/>
+      <w:lvlJc w:val="left"/>
+      <w:pPr>
+        <w:ind w:left="3744" w:hanging="1224"/>
+      </w:pPr>
+    </w:lvl>
+    <w:lvl w:ilvl="8">
+      <w:start w:val="1"/>
+      <w:numFmt w:val="decimal"/>
+      <w:lvlText w:val="%1.%2.%3.%4.%5.%6.%7.%8.%9."/>
+      <w:lvlJc w:val="left"/>
+      <w:pPr>
+        <w:ind w:left="4320" w:hanging="1440"/>
+      </w:pPr>
+    </w:lvl>
+  </w:abstractNum>
+  <w:abstractNum w:abstractNumId="8" w15:restartNumberingAfterBreak="0">
     <w:nsid w:val="5E4B3EFE"/>
     <w:multiLevelType w:val="hybridMultilevel"/>
     <w:tmpl w:val="D0F03F80"/>
@@ -2485,7 +4205,7 @@
       </w:pPr>
     </w:lvl>
   </w:abstractNum>
-  <w:abstractNum w:abstractNumId="5" w15:restartNumberingAfterBreak="0">
+  <w:abstractNum w:abstractNumId="9" w15:restartNumberingAfterBreak="0">
     <w:nsid w:val="64A84F17"/>
     <w:multiLevelType w:val="hybridMultilevel"/>
     <w:tmpl w:val="C622B006"/>
@@ -2571,7 +4291,7 @@
       </w:pPr>
     </w:lvl>
   </w:abstractNum>
-  <w:abstractNum w:abstractNumId="6" w15:restartNumberingAfterBreak="0">
+  <w:abstractNum w:abstractNumId="10" w15:restartNumberingAfterBreak="0">
     <w:nsid w:val="758D6B16"/>
     <w:multiLevelType w:val="hybridMultilevel"/>
     <w:tmpl w:val="93047CAE"/>
@@ -2684,7 +4404,7 @@
       </w:rPr>
     </w:lvl>
   </w:abstractNum>
-  <w:abstractNum w:abstractNumId="7" w15:restartNumberingAfterBreak="0">
+  <w:abstractNum w:abstractNumId="11" w15:restartNumberingAfterBreak="0">
     <w:nsid w:val="76F314ED"/>
     <w:multiLevelType w:val="hybridMultilevel"/>
     <w:tmpl w:val="F6AE28C4"/>
@@ -2771,7 +4491,7 @@
     </w:lvl>
   </w:abstractNum>
   <w:num w:numId="1">
-    <w:abstractNumId w:val="5"/>
+    <w:abstractNumId w:val="9"/>
   </w:num>
   <w:num w:numId="2">
     <w:abstractNumId w:val="2"/>
@@ -2780,19 +4500,31 @@
     <w:abstractNumId w:val="0"/>
   </w:num>
   <w:num w:numId="4">
-    <w:abstractNumId w:val="4"/>
+    <w:abstractNumId w:val="8"/>
   </w:num>
   <w:num w:numId="5">
-    <w:abstractNumId w:val="6"/>
+    <w:abstractNumId w:val="10"/>
   </w:num>
   <w:num w:numId="6">
     <w:abstractNumId w:val="3"/>
   </w:num>
   <w:num w:numId="7">
-    <w:abstractNumId w:val="7"/>
+    <w:abstractNumId w:val="11"/>
   </w:num>
   <w:num w:numId="8">
     <w:abstractNumId w:val="1"/>
+  </w:num>
+  <w:num w:numId="9">
+    <w:abstractNumId w:val="5"/>
+  </w:num>
+  <w:num w:numId="10">
+    <w:abstractNumId w:val="4"/>
+  </w:num>
+  <w:num w:numId="11">
+    <w:abstractNumId w:val="7"/>
+  </w:num>
+  <w:num w:numId="12">
+    <w:abstractNumId w:val="6"/>
   </w:num>
 </w:numbering>
 </file>
@@ -4544,6 +6276,104 @@
       </w:tcPr>
     </w:tblStylePr>
   </w:style>
+  <w:style w:type="paragraph" w:customStyle="1" w:styleId="Ttulo1">
+    <w:name w:val="Título 1"/>
+    <w:basedOn w:val="Normal"/>
+    <w:rsid w:val="00242D62"/>
+    <w:pPr>
+      <w:numPr>
+        <w:numId w:val="9"/>
+      </w:numPr>
+    </w:pPr>
+  </w:style>
+  <w:style w:type="paragraph" w:customStyle="1" w:styleId="Ttulo2">
+    <w:name w:val="Título 2"/>
+    <w:basedOn w:val="Normal"/>
+    <w:rsid w:val="00242D62"/>
+    <w:pPr>
+      <w:numPr>
+        <w:ilvl w:val="1"/>
+        <w:numId w:val="9"/>
+      </w:numPr>
+    </w:pPr>
+  </w:style>
+  <w:style w:type="paragraph" w:customStyle="1" w:styleId="Ttulo3">
+    <w:name w:val="Título 3"/>
+    <w:basedOn w:val="Normal"/>
+    <w:rsid w:val="00242D62"/>
+    <w:pPr>
+      <w:numPr>
+        <w:ilvl w:val="2"/>
+        <w:numId w:val="9"/>
+      </w:numPr>
+    </w:pPr>
+  </w:style>
+  <w:style w:type="paragraph" w:customStyle="1" w:styleId="Ttulo4">
+    <w:name w:val="Título 4"/>
+    <w:basedOn w:val="Normal"/>
+    <w:rsid w:val="00242D62"/>
+    <w:pPr>
+      <w:numPr>
+        <w:ilvl w:val="3"/>
+        <w:numId w:val="9"/>
+      </w:numPr>
+    </w:pPr>
+  </w:style>
+  <w:style w:type="paragraph" w:customStyle="1" w:styleId="Ttulo5">
+    <w:name w:val="Título 5"/>
+    <w:basedOn w:val="Normal"/>
+    <w:rsid w:val="00242D62"/>
+    <w:pPr>
+      <w:numPr>
+        <w:ilvl w:val="4"/>
+        <w:numId w:val="9"/>
+      </w:numPr>
+    </w:pPr>
+  </w:style>
+  <w:style w:type="paragraph" w:customStyle="1" w:styleId="Ttulo6">
+    <w:name w:val="Título 6"/>
+    <w:basedOn w:val="Normal"/>
+    <w:rsid w:val="00242D62"/>
+    <w:pPr>
+      <w:numPr>
+        <w:ilvl w:val="5"/>
+        <w:numId w:val="9"/>
+      </w:numPr>
+    </w:pPr>
+  </w:style>
+  <w:style w:type="paragraph" w:customStyle="1" w:styleId="Ttulo7">
+    <w:name w:val="Título 7"/>
+    <w:basedOn w:val="Normal"/>
+    <w:rsid w:val="00242D62"/>
+    <w:pPr>
+      <w:numPr>
+        <w:ilvl w:val="6"/>
+        <w:numId w:val="9"/>
+      </w:numPr>
+    </w:pPr>
+  </w:style>
+  <w:style w:type="paragraph" w:customStyle="1" w:styleId="Ttulo8">
+    <w:name w:val="Título 8"/>
+    <w:basedOn w:val="Normal"/>
+    <w:rsid w:val="00242D62"/>
+    <w:pPr>
+      <w:numPr>
+        <w:ilvl w:val="7"/>
+        <w:numId w:val="9"/>
+      </w:numPr>
+    </w:pPr>
+  </w:style>
+  <w:style w:type="paragraph" w:customStyle="1" w:styleId="Ttulo9">
+    <w:name w:val="Título 9"/>
+    <w:basedOn w:val="Normal"/>
+    <w:rsid w:val="00242D62"/>
+    <w:pPr>
+      <w:numPr>
+        <w:ilvl w:val="8"/>
+        <w:numId w:val="9"/>
+      </w:numPr>
+    </w:pPr>
+  </w:style>
 </w:styles>
 </file>
 

</xml_diff>